<commit_message>
created global package, tested and notes updated
</commit_message>
<xml_diff>
--- a/notes.docx
+++ b/notes.docx
@@ -4,17 +4,59 @@
   <w:body>
     <w:p>
       <w:pPr>
+        <w:jc w:val="center"/>
         <w:rPr>
           <w:rFonts w:ascii="Times New Roman" w:hAnsi="Times New Roman" w:cs="Times New Roman"/>
           <w:b/>
-          <w:sz w:val="24"/>
-          <w:szCs w:val="24"/>
+          <w:sz w:val="36"/>
+          <w:szCs w:val="36"/>
         </w:rPr>
       </w:pPr>
       <w:r>
         <w:rPr>
           <w:rFonts w:ascii="Times New Roman" w:hAnsi="Times New Roman" w:cs="Times New Roman"/>
           <w:b/>
+          <w:sz w:val="36"/>
+          <w:szCs w:val="36"/>
+        </w:rPr>
+        <w:t>PUBLISH PACKAGES NPM</w:t>
+      </w:r>
+    </w:p>
+    <w:p>
+      <w:pPr>
+        <w:jc w:val="center"/>
+        <w:rPr>
+          <w:rFonts w:ascii="Times New Roman" w:hAnsi="Times New Roman" w:cs="Times New Roman"/>
+          <w:b/>
+          <w:sz w:val="32"/>
+          <w:szCs w:val="32"/>
+          <w:u w:val="single"/>
+        </w:rPr>
+      </w:pPr>
+      <w:r>
+        <w:rPr>
+          <w:rFonts w:ascii="Times New Roman" w:hAnsi="Times New Roman" w:cs="Times New Roman"/>
+          <w:b/>
+          <w:sz w:val="32"/>
+          <w:szCs w:val="32"/>
+          <w:u w:val="single"/>
+        </w:rPr>
+        <w:t>SCOPE PACKAGE</w:t>
+      </w:r>
+    </w:p>
+    <w:p>
+      <w:pPr>
+        <w:rPr>
+          <w:rFonts w:ascii="Times New Roman" w:hAnsi="Times New Roman" w:cs="Times New Roman"/>
+          <w:b/>
+          <w:sz w:val="24"/>
+          <w:szCs w:val="24"/>
+        </w:rPr>
+      </w:pPr>
+      <w:r>
+        <w:rPr>
+          <w:rFonts w:ascii="Times New Roman" w:hAnsi="Times New Roman" w:cs="Times New Roman"/>
+          <w:b/>
           <w:sz w:val="24"/>
           <w:szCs w:val="24"/>
         </w:rPr>
@@ -43,18 +85,8 @@
           <w:sz w:val="24"/>
           <w:szCs w:val="24"/>
         </w:rPr>
-        <w:t xml:space="preserve">Create account on </w:t>
-      </w:r>
-      <w:proofErr w:type="spellStart"/>
-      <w:r>
-        <w:rPr>
-          <w:rFonts w:ascii="Times New Roman" w:hAnsi="Times New Roman" w:cs="Times New Roman"/>
-          <w:sz w:val="24"/>
-          <w:szCs w:val="24"/>
-        </w:rPr>
-        <w:t>npm</w:t>
-      </w:r>
-      <w:proofErr w:type="spellEnd"/>
+        <w:t>Create account on npm</w:t>
+      </w:r>
     </w:p>
     <w:p>
       <w:pPr>
@@ -106,63 +138,22 @@
         </w:rPr>
         <w:t xml:space="preserve">. </w:t>
       </w:r>
-      <w:proofErr w:type="gramStart"/>
-      <w:r>
-        <w:rPr>
-          <w:rFonts w:ascii="Times New Roman" w:hAnsi="Times New Roman" w:cs="Times New Roman"/>
-          <w:sz w:val="24"/>
-          <w:szCs w:val="24"/>
-        </w:rPr>
-        <w:t>Inside</w:t>
-      </w:r>
-      <w:proofErr w:type="gramEnd"/>
-      <w:r>
-        <w:rPr>
-          <w:rFonts w:ascii="Times New Roman" w:hAnsi="Times New Roman" w:cs="Times New Roman"/>
-          <w:sz w:val="24"/>
-          <w:szCs w:val="24"/>
-        </w:rPr>
-        <w:t xml:space="preserve"> that folder, run -&gt; </w:t>
-      </w:r>
-      <w:proofErr w:type="spellStart"/>
-      <w:r>
-        <w:rPr>
-          <w:rFonts w:ascii="Times New Roman" w:hAnsi="Times New Roman" w:cs="Times New Roman"/>
-          <w:color w:val="000000"/>
-          <w:sz w:val="24"/>
-          <w:szCs w:val="24"/>
-        </w:rPr>
-        <w:t>npm</w:t>
-      </w:r>
-      <w:proofErr w:type="spellEnd"/>
-      <w:r>
-        <w:rPr>
-          <w:rFonts w:ascii="Times New Roman" w:hAnsi="Times New Roman" w:cs="Times New Roman"/>
-          <w:color w:val="000000"/>
-          <w:sz w:val="24"/>
-          <w:szCs w:val="24"/>
-        </w:rPr>
-        <w:t xml:space="preserve"> </w:t>
-      </w:r>
-      <w:proofErr w:type="spellStart"/>
-      <w:r>
-        <w:rPr>
-          <w:rFonts w:ascii="Times New Roman" w:hAnsi="Times New Roman" w:cs="Times New Roman"/>
-          <w:color w:val="000000"/>
-          <w:sz w:val="24"/>
-          <w:szCs w:val="24"/>
-        </w:rPr>
-        <w:t>init</w:t>
-      </w:r>
-      <w:proofErr w:type="spellEnd"/>
-      <w:r>
-        <w:rPr>
-          <w:rFonts w:ascii="Times New Roman" w:hAnsi="Times New Roman" w:cs="Times New Roman"/>
-          <w:color w:val="000000"/>
-          <w:sz w:val="24"/>
-          <w:szCs w:val="24"/>
-        </w:rPr>
-        <w:t xml:space="preserve"> --scope=@my-username</w:t>
+      <w:r>
+        <w:rPr>
+          <w:rFonts w:ascii="Times New Roman" w:hAnsi="Times New Roman" w:cs="Times New Roman"/>
+          <w:sz w:val="24"/>
+          <w:szCs w:val="24"/>
+        </w:rPr>
+        <w:t xml:space="preserve">Inside that folder, run -&gt; </w:t>
+      </w:r>
+      <w:r>
+        <w:rPr>
+          <w:rFonts w:ascii="Times New Roman" w:hAnsi="Times New Roman" w:cs="Times New Roman"/>
+          <w:color w:val="000000"/>
+          <w:sz w:val="24"/>
+          <w:szCs w:val="24"/>
+        </w:rPr>
+        <w:t>npm init --scope=@my-username</w:t>
       </w:r>
     </w:p>
     <w:p>
@@ -192,78 +183,14 @@
           <w:szCs w:val="24"/>
         </w:rPr>
       </w:pPr>
-      <w:proofErr w:type="spellStart"/>
-      <w:proofErr w:type="gramStart"/>
-      <w:r>
-        <w:rPr>
-          <w:rFonts w:ascii="Times New Roman" w:hAnsi="Times New Roman" w:cs="Times New Roman"/>
-          <w:color w:val="000000"/>
-          <w:sz w:val="24"/>
-          <w:szCs w:val="24"/>
-        </w:rPr>
-        <w:t>npm</w:t>
-      </w:r>
-      <w:proofErr w:type="spellEnd"/>
-      <w:proofErr w:type="gramEnd"/>
-      <w:r>
-        <w:rPr>
-          <w:rFonts w:ascii="Times New Roman" w:hAnsi="Times New Roman" w:cs="Times New Roman"/>
-          <w:color w:val="000000"/>
-          <w:sz w:val="24"/>
-          <w:szCs w:val="24"/>
-        </w:rPr>
-        <w:t xml:space="preserve"> </w:t>
-      </w:r>
-      <w:proofErr w:type="spellStart"/>
-      <w:r>
-        <w:rPr>
-          <w:rFonts w:ascii="Times New Roman" w:hAnsi="Times New Roman" w:cs="Times New Roman"/>
-          <w:color w:val="000000"/>
-          <w:sz w:val="24"/>
-          <w:szCs w:val="24"/>
-        </w:rPr>
-        <w:t>init</w:t>
-      </w:r>
-      <w:proofErr w:type="spellEnd"/>
-      <w:r>
-        <w:rPr>
-          <w:rFonts w:ascii="Times New Roman" w:hAnsi="Times New Roman" w:cs="Times New Roman"/>
-          <w:color w:val="000000"/>
-          <w:sz w:val="24"/>
-          <w:szCs w:val="24"/>
-        </w:rPr>
-        <w:t xml:space="preserve"> --scope=@muneebwaseem78 (create </w:t>
-      </w:r>
-      <w:proofErr w:type="spellStart"/>
-      <w:r>
-        <w:rPr>
-          <w:rFonts w:ascii="Times New Roman" w:hAnsi="Times New Roman" w:cs="Times New Roman"/>
-          <w:color w:val="000000"/>
-          <w:sz w:val="24"/>
-          <w:szCs w:val="24"/>
-        </w:rPr>
-        <w:t>package.json</w:t>
-      </w:r>
-      <w:proofErr w:type="spellEnd"/>
-      <w:r>
-        <w:rPr>
-          <w:rFonts w:ascii="Times New Roman" w:hAnsi="Times New Roman" w:cs="Times New Roman"/>
-          <w:color w:val="000000"/>
-          <w:sz w:val="24"/>
-          <w:szCs w:val="24"/>
-        </w:rPr>
-        <w:t xml:space="preserve"> file</w:t>
-      </w:r>
-      <w:bookmarkStart w:id="0" w:name="_GoBack"/>
-      <w:bookmarkEnd w:id="0"/>
-      <w:r>
-        <w:rPr>
-          <w:rFonts w:ascii="Times New Roman" w:hAnsi="Times New Roman" w:cs="Times New Roman"/>
-          <w:color w:val="000000"/>
-          <w:sz w:val="24"/>
-          <w:szCs w:val="24"/>
-        </w:rPr>
-        <w:t>)</w:t>
+      <w:r>
+        <w:rPr>
+          <w:rFonts w:ascii="Times New Roman" w:hAnsi="Times New Roman" w:cs="Times New Roman"/>
+          <w:color w:val="000000"/>
+          <w:sz w:val="24"/>
+          <w:szCs w:val="24"/>
+        </w:rPr>
+        <w:t>npm init --scope=@muneebwaseem78 (create package.json file)</w:t>
       </w:r>
     </w:p>
     <w:p>
@@ -291,27 +218,7 @@
           <w:sz w:val="24"/>
           <w:szCs w:val="24"/>
         </w:rPr>
-        <w:t xml:space="preserve">. Create some </w:t>
-      </w:r>
-      <w:proofErr w:type="spellStart"/>
-      <w:r>
-        <w:rPr>
-          <w:rFonts w:ascii="Times New Roman" w:hAnsi="Times New Roman" w:cs="Times New Roman"/>
-          <w:color w:val="000000"/>
-          <w:sz w:val="24"/>
-          <w:szCs w:val="24"/>
-        </w:rPr>
-        <w:t>index.ts</w:t>
-      </w:r>
-      <w:proofErr w:type="spellEnd"/>
-      <w:r>
-        <w:rPr>
-          <w:rFonts w:ascii="Times New Roman" w:hAnsi="Times New Roman" w:cs="Times New Roman"/>
-          <w:color w:val="000000"/>
-          <w:sz w:val="24"/>
-          <w:szCs w:val="24"/>
-        </w:rPr>
-        <w:t xml:space="preserve"> file and write any function</w:t>
+        <w:t>. Create some index.ts file and write any function</w:t>
       </w:r>
     </w:p>
     <w:p>
@@ -339,49 +246,7 @@
           <w:sz w:val="24"/>
           <w:szCs w:val="24"/>
         </w:rPr>
-        <w:t xml:space="preserve">. </w:t>
-      </w:r>
-      <w:proofErr w:type="spellStart"/>
-      <w:proofErr w:type="gramStart"/>
-      <w:r>
-        <w:rPr>
-          <w:rFonts w:ascii="Times New Roman" w:hAnsi="Times New Roman" w:cs="Times New Roman"/>
-          <w:color w:val="000000"/>
-          <w:sz w:val="24"/>
-          <w:szCs w:val="24"/>
-        </w:rPr>
-        <w:t>npm</w:t>
-      </w:r>
-      <w:proofErr w:type="spellEnd"/>
-      <w:proofErr w:type="gramEnd"/>
-      <w:r>
-        <w:rPr>
-          <w:rFonts w:ascii="Times New Roman" w:hAnsi="Times New Roman" w:cs="Times New Roman"/>
-          <w:color w:val="000000"/>
-          <w:sz w:val="24"/>
-          <w:szCs w:val="24"/>
-        </w:rPr>
-        <w:t xml:space="preserve"> </w:t>
-      </w:r>
-      <w:proofErr w:type="spellStart"/>
-      <w:r>
-        <w:rPr>
-          <w:rFonts w:ascii="Times New Roman" w:hAnsi="Times New Roman" w:cs="Times New Roman"/>
-          <w:color w:val="000000"/>
-          <w:sz w:val="24"/>
-          <w:szCs w:val="24"/>
-        </w:rPr>
-        <w:t>i</w:t>
-      </w:r>
-      <w:proofErr w:type="spellEnd"/>
-      <w:r>
-        <w:rPr>
-          <w:rFonts w:ascii="Times New Roman" w:hAnsi="Times New Roman" w:cs="Times New Roman"/>
-          <w:color w:val="000000"/>
-          <w:sz w:val="24"/>
-          <w:szCs w:val="24"/>
-        </w:rPr>
-        <w:t xml:space="preserve"> @types/node (optional)</w:t>
+        <w:t>. npm i @types/node (optional)</w:t>
       </w:r>
     </w:p>
     <w:p>
@@ -409,41 +274,8 @@
           <w:sz w:val="24"/>
           <w:szCs w:val="24"/>
         </w:rPr>
-        <w:t xml:space="preserve">. </w:t>
-      </w:r>
-      <w:proofErr w:type="spellStart"/>
-      <w:proofErr w:type="gramStart"/>
-      <w:r>
-        <w:rPr>
-          <w:rFonts w:ascii="Times New Roman" w:hAnsi="Times New Roman" w:cs="Times New Roman"/>
-          <w:color w:val="000000"/>
-          <w:sz w:val="24"/>
-          <w:szCs w:val="24"/>
-        </w:rPr>
-        <w:t>tsc</w:t>
-      </w:r>
-      <w:proofErr w:type="spellEnd"/>
-      <w:proofErr w:type="gramEnd"/>
-      <w:r>
-        <w:rPr>
-          <w:rFonts w:ascii="Times New Roman" w:hAnsi="Times New Roman" w:cs="Times New Roman"/>
-          <w:color w:val="000000"/>
-          <w:sz w:val="24"/>
-          <w:szCs w:val="24"/>
-        </w:rPr>
-        <w:t xml:space="preserve"> </w:t>
-      </w:r>
-      <w:proofErr w:type="spellStart"/>
-      <w:r>
-        <w:rPr>
-          <w:rFonts w:ascii="Times New Roman" w:hAnsi="Times New Roman" w:cs="Times New Roman"/>
-          <w:color w:val="000000"/>
-          <w:sz w:val="24"/>
-          <w:szCs w:val="24"/>
-        </w:rPr>
-        <w:t>index.ts</w:t>
-      </w:r>
-      <w:proofErr w:type="spellEnd"/>
+        <w:t>. tsc index.ts</w:t>
+      </w:r>
     </w:p>
     <w:p>
       <w:pPr>
@@ -489,7 +321,6 @@
           <w:szCs w:val="24"/>
         </w:rPr>
       </w:pPr>
-      <w:proofErr w:type="spellStart"/>
       <w:r>
         <w:rPr>
           <w:rFonts w:ascii="Times New Roman" w:hAnsi="Times New Roman" w:cs="Times New Roman"/>
@@ -498,31 +329,8 @@
           <w:szCs w:val="24"/>
           <w:shd w:val="clear" w:color="auto" w:fill="FFFFFF"/>
         </w:rPr>
-        <w:t>npm</w:t>
-      </w:r>
-      <w:proofErr w:type="spellEnd"/>
-      <w:r>
-        <w:rPr>
-          <w:rFonts w:ascii="Times New Roman" w:hAnsi="Times New Roman" w:cs="Times New Roman"/>
-          <w:color w:val="24292F"/>
-          <w:sz w:val="24"/>
-          <w:szCs w:val="24"/>
-          <w:shd w:val="clear" w:color="auto" w:fill="FFFFFF"/>
-        </w:rPr>
-        <w:t xml:space="preserve"> </w:t>
-      </w:r>
-      <w:proofErr w:type="spellStart"/>
-      <w:r>
-        <w:rPr>
-          <w:rFonts w:ascii="Times New Roman" w:hAnsi="Times New Roman" w:cs="Times New Roman"/>
-          <w:color w:val="24292F"/>
-          <w:sz w:val="24"/>
-          <w:szCs w:val="24"/>
-          <w:shd w:val="clear" w:color="auto" w:fill="FFFFFF"/>
-        </w:rPr>
-        <w:t>adduser</w:t>
-      </w:r>
-      <w:proofErr w:type="spellEnd"/>
+        <w:t>npm adduser</w:t>
+      </w:r>
     </w:p>
     <w:p>
       <w:pPr>
@@ -538,7 +346,6 @@
           <w:szCs w:val="24"/>
         </w:rPr>
       </w:pPr>
-      <w:proofErr w:type="spellStart"/>
       <w:r>
         <w:rPr>
           <w:rFonts w:ascii="Times New Roman" w:hAnsi="Times New Roman" w:cs="Times New Roman"/>
@@ -547,9 +354,8 @@
           <w:szCs w:val="24"/>
           <w:shd w:val="clear" w:color="auto" w:fill="FFFFFF"/>
         </w:rPr>
-        <w:t>npm</w:t>
-      </w:r>
-      <w:proofErr w:type="spellEnd"/>
+        <w:t>npm publish --access public</w:t>
+      </w:r>
       <w:r>
         <w:rPr>
           <w:rFonts w:ascii="Times New Roman" w:hAnsi="Times New Roman" w:cs="Times New Roman"/>
@@ -558,7 +364,7 @@
           <w:szCs w:val="24"/>
           <w:shd w:val="clear" w:color="auto" w:fill="FFFFFF"/>
         </w:rPr>
-        <w:t xml:space="preserve"> publish --access public</w:t>
+        <w:t xml:space="preserve">  (package will be created with </w:t>
       </w:r>
       <w:r>
         <w:rPr>
@@ -568,7 +374,7 @@
           <w:szCs w:val="24"/>
           <w:shd w:val="clear" w:color="auto" w:fill="FFFFFF"/>
         </w:rPr>
-        <w:t xml:space="preserve">  (package will be created with </w:t>
+        <w:t>@username/folder</w:t>
       </w:r>
       <w:r>
         <w:rPr>
@@ -578,39 +384,7 @@
           <w:szCs w:val="24"/>
           <w:shd w:val="clear" w:color="auto" w:fill="FFFFFF"/>
         </w:rPr>
-        <w:t>@username/</w:t>
-      </w:r>
-      <w:proofErr w:type="spellStart"/>
-      <w:r>
-        <w:rPr>
-          <w:rFonts w:ascii="Times New Roman" w:hAnsi="Times New Roman" w:cs="Times New Roman"/>
-          <w:color w:val="24292F"/>
-          <w:sz w:val="24"/>
-          <w:szCs w:val="24"/>
-          <w:shd w:val="clear" w:color="auto" w:fill="FFFFFF"/>
-        </w:rPr>
-        <w:t>folder</w:t>
-      </w:r>
-      <w:r>
-        <w:rPr>
-          <w:rFonts w:ascii="Times New Roman" w:hAnsi="Times New Roman" w:cs="Times New Roman"/>
-          <w:color w:val="24292F"/>
-          <w:sz w:val="24"/>
-          <w:szCs w:val="24"/>
-          <w:shd w:val="clear" w:color="auto" w:fill="FFFFFF"/>
-        </w:rPr>
-        <w:t>name</w:t>
-      </w:r>
-      <w:proofErr w:type="spellEnd"/>
-      <w:r>
-        <w:rPr>
-          <w:rFonts w:ascii="Times New Roman" w:hAnsi="Times New Roman" w:cs="Times New Roman"/>
-          <w:color w:val="24292F"/>
-          <w:sz w:val="24"/>
-          <w:szCs w:val="24"/>
-          <w:shd w:val="clear" w:color="auto" w:fill="FFFFFF"/>
-        </w:rPr>
-        <w:t>)</w:t>
+        <w:t>name)</w:t>
       </w:r>
     </w:p>
     <w:p>
@@ -708,59 +482,8 @@
           <w:sz w:val="24"/>
           <w:szCs w:val="24"/>
         </w:rPr>
-        <w:t xml:space="preserve">Inside that folder, run </w:t>
-      </w:r>
-      <w:proofErr w:type="spellStart"/>
-      <w:r>
-        <w:rPr>
-          <w:rFonts w:ascii="Times New Roman" w:hAnsi="Times New Roman" w:cs="Times New Roman"/>
-          <w:color w:val="000000"/>
-          <w:sz w:val="24"/>
-          <w:szCs w:val="24"/>
-        </w:rPr>
-        <w:t>npm</w:t>
-      </w:r>
-      <w:proofErr w:type="spellEnd"/>
-      <w:r>
-        <w:rPr>
-          <w:rFonts w:ascii="Times New Roman" w:hAnsi="Times New Roman" w:cs="Times New Roman"/>
-          <w:color w:val="000000"/>
-          <w:sz w:val="24"/>
-          <w:szCs w:val="24"/>
-        </w:rPr>
-        <w:t xml:space="preserve"> </w:t>
-      </w:r>
-      <w:proofErr w:type="spellStart"/>
-      <w:r>
-        <w:rPr>
-          <w:rFonts w:ascii="Times New Roman" w:hAnsi="Times New Roman" w:cs="Times New Roman"/>
-          <w:color w:val="000000"/>
-          <w:sz w:val="24"/>
-          <w:szCs w:val="24"/>
-        </w:rPr>
-        <w:t>init</w:t>
-      </w:r>
-      <w:proofErr w:type="spellEnd"/>
-      <w:r>
-        <w:rPr>
-          <w:rFonts w:ascii="Times New Roman" w:hAnsi="Times New Roman" w:cs="Times New Roman"/>
-          <w:color w:val="000000"/>
-          <w:sz w:val="24"/>
-          <w:szCs w:val="24"/>
-        </w:rPr>
-        <w:t xml:space="preserve"> first to get </w:t>
-      </w:r>
-      <w:proofErr w:type="spellStart"/>
-      <w:r>
-        <w:rPr>
-          <w:rFonts w:ascii="Times New Roman" w:hAnsi="Times New Roman" w:cs="Times New Roman"/>
-          <w:color w:val="000000"/>
-          <w:sz w:val="24"/>
-          <w:szCs w:val="24"/>
-        </w:rPr>
-        <w:t>package.json</w:t>
-      </w:r>
-      <w:proofErr w:type="spellEnd"/>
+        <w:t>Inside that folder, run npm init first to get package.json</w:t>
+      </w:r>
     </w:p>
     <w:p>
       <w:pPr>
@@ -783,47 +506,7 @@
           <w:sz w:val="24"/>
           <w:szCs w:val="24"/>
         </w:rPr>
-        <w:t>Install package (</w:t>
-      </w:r>
-      <w:proofErr w:type="spellStart"/>
-      <w:r>
-        <w:rPr>
-          <w:rFonts w:ascii="Times New Roman" w:hAnsi="Times New Roman" w:cs="Times New Roman"/>
-          <w:color w:val="000000"/>
-          <w:sz w:val="24"/>
-          <w:szCs w:val="24"/>
-        </w:rPr>
-        <w:t>npm</w:t>
-      </w:r>
-      <w:proofErr w:type="spellEnd"/>
-      <w:r>
-        <w:rPr>
-          <w:rFonts w:ascii="Times New Roman" w:hAnsi="Times New Roman" w:cs="Times New Roman"/>
-          <w:color w:val="000000"/>
-          <w:sz w:val="24"/>
-          <w:szCs w:val="24"/>
-        </w:rPr>
-        <w:t xml:space="preserve"> </w:t>
-      </w:r>
-      <w:proofErr w:type="spellStart"/>
-      <w:r>
-        <w:rPr>
-          <w:rFonts w:ascii="Times New Roman" w:hAnsi="Times New Roman" w:cs="Times New Roman"/>
-          <w:color w:val="000000"/>
-          <w:sz w:val="24"/>
-          <w:szCs w:val="24"/>
-        </w:rPr>
-        <w:t>i</w:t>
-      </w:r>
-      <w:proofErr w:type="spellEnd"/>
-      <w:r>
-        <w:rPr>
-          <w:rFonts w:ascii="Times New Roman" w:hAnsi="Times New Roman" w:cs="Times New Roman"/>
-          <w:color w:val="000000"/>
-          <w:sz w:val="24"/>
-          <w:szCs w:val="24"/>
-        </w:rPr>
-        <w:t xml:space="preserve"> @muneebwaseem78/muneeb-npm-package@1.0.0 (version optional as only first version))</w:t>
+        <w:t>Install package (npm i @muneebwaseem78/muneeb-npm-package@1.0.0 (version optional as only first version))</w:t>
       </w:r>
     </w:p>
     <w:p>
@@ -881,7 +564,6 @@
           <w:szCs w:val="24"/>
         </w:rPr>
       </w:pPr>
-      <w:proofErr w:type="gramStart"/>
       <w:r>
         <w:rPr>
           <w:rFonts w:ascii="Times New Roman" w:eastAsia="Times New Roman" w:hAnsi="Times New Roman" w:cs="Times New Roman"/>
@@ -891,7 +573,6 @@
         </w:rPr>
         <w:t>import</w:t>
       </w:r>
-      <w:proofErr w:type="gramEnd"/>
       <w:r>
         <w:rPr>
           <w:rFonts w:ascii="Times New Roman" w:eastAsia="Times New Roman" w:hAnsi="Times New Roman" w:cs="Times New Roman"/>
@@ -944,47 +625,7 @@
           <w:sz w:val="24"/>
           <w:szCs w:val="24"/>
         </w:rPr>
-        <w:t>'@muneebwaseem78/</w:t>
-      </w:r>
-      <w:proofErr w:type="spellStart"/>
-      <w:r>
-        <w:rPr>
-          <w:rFonts w:ascii="Times New Roman" w:eastAsia="Times New Roman" w:hAnsi="Times New Roman" w:cs="Times New Roman"/>
-          <w:color w:val="CE9178"/>
-          <w:sz w:val="24"/>
-          <w:szCs w:val="24"/>
-        </w:rPr>
-        <w:t>muneeb</w:t>
-      </w:r>
-      <w:proofErr w:type="spellEnd"/>
-      <w:r>
-        <w:rPr>
-          <w:rFonts w:ascii="Times New Roman" w:eastAsia="Times New Roman" w:hAnsi="Times New Roman" w:cs="Times New Roman"/>
-          <w:color w:val="CE9178"/>
-          <w:sz w:val="24"/>
-          <w:szCs w:val="24"/>
-        </w:rPr>
-        <w:t>-</w:t>
-      </w:r>
-      <w:proofErr w:type="spellStart"/>
-      <w:r>
-        <w:rPr>
-          <w:rFonts w:ascii="Times New Roman" w:eastAsia="Times New Roman" w:hAnsi="Times New Roman" w:cs="Times New Roman"/>
-          <w:color w:val="CE9178"/>
-          <w:sz w:val="24"/>
-          <w:szCs w:val="24"/>
-        </w:rPr>
-        <w:t>npm</w:t>
-      </w:r>
-      <w:proofErr w:type="spellEnd"/>
-      <w:r>
-        <w:rPr>
-          <w:rFonts w:ascii="Times New Roman" w:eastAsia="Times New Roman" w:hAnsi="Times New Roman" w:cs="Times New Roman"/>
-          <w:color w:val="CE9178"/>
-          <w:sz w:val="24"/>
-          <w:szCs w:val="24"/>
-        </w:rPr>
-        <w:t>-package'</w:t>
+        <w:t>'@muneebwaseem78/muneeb-npm-package'</w:t>
       </w:r>
       <w:r>
         <w:rPr>
@@ -1007,7 +648,6 @@
           <w:szCs w:val="24"/>
         </w:rPr>
       </w:pPr>
-      <w:proofErr w:type="gramStart"/>
       <w:r>
         <w:rPr>
           <w:rFonts w:ascii="Times New Roman" w:eastAsia="Times New Roman" w:hAnsi="Times New Roman" w:cs="Times New Roman"/>
@@ -1026,17 +666,3117 @@
         </w:rPr>
         <w:t>()</w:t>
       </w:r>
-      <w:proofErr w:type="gramEnd"/>
-    </w:p>
-    <w:p>
-      <w:pPr>
-        <w:rPr>
-          <w:rFonts w:ascii="Times New Roman" w:hAnsi="Times New Roman" w:cs="Times New Roman"/>
-          <w:color w:val="000000"/>
-          <w:sz w:val="24"/>
-          <w:szCs w:val="24"/>
-        </w:rPr>
-      </w:pPr>
+    </w:p>
+    <w:p>
+      <w:pPr>
+        <w:rPr>
+          <w:rFonts w:ascii="Times New Roman" w:hAnsi="Times New Roman" w:cs="Times New Roman"/>
+          <w:color w:val="000000"/>
+          <w:sz w:val="24"/>
+          <w:szCs w:val="24"/>
+        </w:rPr>
+      </w:pPr>
+    </w:p>
+    <w:p>
+      <w:pPr>
+        <w:rPr>
+          <w:rFonts w:ascii="Times New Roman" w:hAnsi="Times New Roman" w:cs="Times New Roman"/>
+          <w:color w:val="000000"/>
+          <w:sz w:val="24"/>
+          <w:szCs w:val="24"/>
+        </w:rPr>
+      </w:pPr>
+      <w:r>
+        <w:rPr>
+          <w:rFonts w:ascii="Times New Roman" w:hAnsi="Times New Roman" w:cs="Times New Roman"/>
+          <w:color w:val="000000"/>
+          <w:sz w:val="24"/>
+          <w:szCs w:val="24"/>
+        </w:rPr>
+        <w:t>We can find further information from this tutorial:</w:t>
+      </w:r>
+    </w:p>
+    <w:p>
+      <w:hyperlink r:id="rId5" w:history="1">
+        <w:r>
+          <w:rPr>
+            <w:rStyle w:val="Hyperlink"/>
+            <w:rFonts w:ascii="Segoe UI" w:hAnsi="Segoe UI" w:cs="Segoe UI"/>
+            <w:shd w:val="clear" w:color="auto" w:fill="FFFFFF"/>
+          </w:rPr>
+          <w:t>https://docs.npmjs.com/creating-and-publishing-scoped-public-packages</w:t>
+        </w:r>
+      </w:hyperlink>
+    </w:p>
+    <w:p/>
+    <w:p/>
+    <w:p/>
+    <w:p>
+      <w:pPr>
+        <w:jc w:val="center"/>
+        <w:rPr>
+          <w:b/>
+          <w:sz w:val="32"/>
+          <w:szCs w:val="32"/>
+          <w:u w:val="single"/>
+        </w:rPr>
+      </w:pPr>
+      <w:r>
+        <w:rPr>
+          <w:b/>
+          <w:sz w:val="32"/>
+          <w:szCs w:val="32"/>
+          <w:u w:val="single"/>
+        </w:rPr>
+        <w:lastRenderedPageBreak/>
+        <w:t>PUBLISHING GLOBAL PACKAGES</w:t>
+      </w:r>
+    </w:p>
+    <w:p>
+      <w:pPr>
+        <w:pStyle w:val="ListParagraph"/>
+        <w:numPr>
+          <w:ilvl w:val="0"/>
+          <w:numId w:val="3"/>
+        </w:numPr>
+        <w:rPr>
+          <w:rFonts w:ascii="Times New Roman" w:hAnsi="Times New Roman" w:cs="Times New Roman"/>
+          <w:color w:val="000000"/>
+          <w:sz w:val="24"/>
+          <w:szCs w:val="24"/>
+        </w:rPr>
+      </w:pPr>
+      <w:r>
+        <w:rPr>
+          <w:rFonts w:ascii="Times New Roman" w:hAnsi="Times New Roman" w:cs="Times New Roman"/>
+          <w:color w:val="000000"/>
+          <w:sz w:val="24"/>
+          <w:szCs w:val="24"/>
+        </w:rPr>
+        <w:t>Create folder (</w:t>
+      </w:r>
+      <w:r>
+        <w:rPr>
+          <w:rFonts w:ascii="Times New Roman" w:hAnsi="Times New Roman" w:cs="Times New Roman"/>
+          <w:color w:val="000000"/>
+          <w:sz w:val="24"/>
+          <w:szCs w:val="24"/>
+        </w:rPr>
+        <w:t>m</w:t>
+      </w:r>
+      <w:r>
+        <w:rPr>
+          <w:rFonts w:ascii="Times New Roman" w:hAnsi="Times New Roman" w:cs="Times New Roman"/>
+          <w:color w:val="000000"/>
+          <w:sz w:val="24"/>
+          <w:szCs w:val="24"/>
+        </w:rPr>
+        <w:t>uneeb-npm-global)</w:t>
+      </w:r>
+    </w:p>
+    <w:p>
+      <w:pPr>
+        <w:pStyle w:val="ListParagraph"/>
+        <w:numPr>
+          <w:ilvl w:val="0"/>
+          <w:numId w:val="3"/>
+        </w:numPr>
+        <w:rPr>
+          <w:rFonts w:ascii="Times New Roman" w:hAnsi="Times New Roman" w:cs="Times New Roman"/>
+          <w:color w:val="000000"/>
+          <w:sz w:val="24"/>
+          <w:szCs w:val="24"/>
+        </w:rPr>
+      </w:pPr>
+      <w:r>
+        <w:rPr>
+          <w:rFonts w:ascii="Times New Roman" w:hAnsi="Times New Roman" w:cs="Times New Roman"/>
+          <w:color w:val="000000"/>
+          <w:sz w:val="24"/>
+          <w:szCs w:val="24"/>
+        </w:rPr>
+        <w:t>npm init</w:t>
+      </w:r>
+    </w:p>
+    <w:p>
+      <w:pPr>
+        <w:pStyle w:val="ListParagraph"/>
+        <w:numPr>
+          <w:ilvl w:val="0"/>
+          <w:numId w:val="3"/>
+        </w:numPr>
+        <w:rPr>
+          <w:rFonts w:ascii="Times New Roman" w:hAnsi="Times New Roman" w:cs="Times New Roman"/>
+          <w:color w:val="000000"/>
+          <w:sz w:val="24"/>
+          <w:szCs w:val="24"/>
+        </w:rPr>
+      </w:pPr>
+      <w:r>
+        <w:rPr>
+          <w:rFonts w:ascii="Times New Roman" w:hAnsi="Times New Roman" w:cs="Times New Roman"/>
+          <w:color w:val="000000"/>
+          <w:sz w:val="24"/>
+          <w:szCs w:val="24"/>
+        </w:rPr>
+        <w:t>npm i @types/node</w:t>
+      </w:r>
+    </w:p>
+    <w:p>
+      <w:pPr>
+        <w:pStyle w:val="ListParagraph"/>
+        <w:numPr>
+          <w:ilvl w:val="0"/>
+          <w:numId w:val="3"/>
+        </w:numPr>
+        <w:rPr>
+          <w:rFonts w:ascii="Times New Roman" w:hAnsi="Times New Roman" w:cs="Times New Roman"/>
+          <w:color w:val="000000"/>
+          <w:sz w:val="24"/>
+          <w:szCs w:val="24"/>
+        </w:rPr>
+      </w:pPr>
+      <w:r>
+        <w:rPr>
+          <w:rFonts w:ascii="Times New Roman" w:hAnsi="Times New Roman" w:cs="Times New Roman"/>
+          <w:color w:val="000000"/>
+          <w:sz w:val="24"/>
+          <w:szCs w:val="24"/>
+        </w:rPr>
+        <w:t>create folder names ‘lib’</w:t>
+      </w:r>
+      <w:r>
+        <w:rPr>
+          <w:rFonts w:ascii="Times New Roman" w:hAnsi="Times New Roman" w:cs="Times New Roman"/>
+          <w:color w:val="000000"/>
+          <w:sz w:val="24"/>
+          <w:szCs w:val="24"/>
+        </w:rPr>
+        <w:t xml:space="preserve"> and make files in it (gree</w:t>
+      </w:r>
+      <w:r>
+        <w:rPr>
+          <w:rFonts w:ascii="Times New Roman" w:hAnsi="Times New Roman" w:cs="Times New Roman"/>
+          <w:color w:val="000000"/>
+          <w:sz w:val="24"/>
+          <w:szCs w:val="24"/>
+        </w:rPr>
+        <w:t>t</w:t>
+      </w:r>
+      <w:r>
+        <w:rPr>
+          <w:rFonts w:ascii="Times New Roman" w:hAnsi="Times New Roman" w:cs="Times New Roman"/>
+          <w:color w:val="000000"/>
+          <w:sz w:val="24"/>
+          <w:szCs w:val="24"/>
+        </w:rPr>
+        <w:t>.ts)</w:t>
+      </w:r>
+      <w:r>
+        <w:rPr>
+          <w:rFonts w:ascii="Times New Roman" w:hAnsi="Times New Roman" w:cs="Times New Roman"/>
+          <w:color w:val="000000"/>
+          <w:sz w:val="24"/>
+          <w:szCs w:val="24"/>
+        </w:rPr>
+        <w:t>. Make sure function and filename should be same</w:t>
+      </w:r>
+    </w:p>
+    <w:p>
+      <w:pPr>
+        <w:ind w:left="360"/>
+        <w:rPr>
+          <w:rFonts w:ascii="Times New Roman" w:hAnsi="Times New Roman" w:cs="Times New Roman"/>
+          <w:color w:val="000000"/>
+          <w:sz w:val="24"/>
+          <w:szCs w:val="24"/>
+        </w:rPr>
+      </w:pPr>
+      <w:r>
+        <w:rPr>
+          <w:rFonts w:ascii="Times New Roman" w:hAnsi="Times New Roman" w:cs="Times New Roman"/>
+          <w:color w:val="000000"/>
+          <w:sz w:val="24"/>
+          <w:szCs w:val="24"/>
+        </w:rPr>
+        <w:t>Example:</w:t>
+      </w:r>
+    </w:p>
+    <w:p>
+      <w:pPr>
+        <w:shd w:val="clear" w:color="auto" w:fill="1E1E1E"/>
+        <w:spacing w:after="0" w:line="285" w:lineRule="atLeast"/>
+        <w:rPr>
+          <w:rFonts w:ascii="Consolas" w:eastAsia="Times New Roman" w:hAnsi="Consolas" w:cs="Times New Roman"/>
+          <w:color w:val="D4D4D4"/>
+          <w:sz w:val="21"/>
+          <w:szCs w:val="21"/>
+        </w:rPr>
+      </w:pPr>
+      <w:r>
+        <w:rPr>
+          <w:rFonts w:ascii="Consolas" w:eastAsia="Times New Roman" w:hAnsi="Consolas" w:cs="Times New Roman"/>
+          <w:color w:val="C586C0"/>
+          <w:sz w:val="21"/>
+          <w:szCs w:val="21"/>
+        </w:rPr>
+        <w:t>export</w:t>
+      </w:r>
+      <w:r>
+        <w:rPr>
+          <w:rFonts w:ascii="Consolas" w:eastAsia="Times New Roman" w:hAnsi="Consolas" w:cs="Times New Roman"/>
+          <w:color w:val="D4D4D4"/>
+          <w:sz w:val="21"/>
+          <w:szCs w:val="21"/>
+        </w:rPr>
+        <w:t> </w:t>
+      </w:r>
+      <w:r>
+        <w:rPr>
+          <w:rFonts w:ascii="Consolas" w:eastAsia="Times New Roman" w:hAnsi="Consolas" w:cs="Times New Roman"/>
+          <w:color w:val="569CD6"/>
+          <w:sz w:val="21"/>
+          <w:szCs w:val="21"/>
+        </w:rPr>
+        <w:t>function</w:t>
+      </w:r>
+      <w:r>
+        <w:rPr>
+          <w:rFonts w:ascii="Consolas" w:eastAsia="Times New Roman" w:hAnsi="Consolas" w:cs="Times New Roman"/>
+          <w:color w:val="D4D4D4"/>
+          <w:sz w:val="21"/>
+          <w:szCs w:val="21"/>
+        </w:rPr>
+        <w:t> </w:t>
+      </w:r>
+      <w:r>
+        <w:rPr>
+          <w:rFonts w:ascii="Consolas" w:eastAsia="Times New Roman" w:hAnsi="Consolas" w:cs="Times New Roman"/>
+          <w:color w:val="DCDCAA"/>
+          <w:sz w:val="21"/>
+          <w:szCs w:val="21"/>
+        </w:rPr>
+        <w:t>greet</w:t>
+      </w:r>
+      <w:r>
+        <w:rPr>
+          <w:rFonts w:ascii="Consolas" w:eastAsia="Times New Roman" w:hAnsi="Consolas" w:cs="Times New Roman"/>
+          <w:color w:val="D4D4D4"/>
+          <w:sz w:val="21"/>
+          <w:szCs w:val="21"/>
+        </w:rPr>
+        <w:t>():</w:t>
+      </w:r>
+      <w:r>
+        <w:rPr>
+          <w:rFonts w:ascii="Consolas" w:eastAsia="Times New Roman" w:hAnsi="Consolas" w:cs="Times New Roman"/>
+          <w:color w:val="4EC9B0"/>
+          <w:sz w:val="21"/>
+          <w:szCs w:val="21"/>
+        </w:rPr>
+        <w:t>string</w:t>
+      </w:r>
+      <w:r>
+        <w:rPr>
+          <w:rFonts w:ascii="Consolas" w:eastAsia="Times New Roman" w:hAnsi="Consolas" w:cs="Times New Roman"/>
+          <w:color w:val="D4D4D4"/>
+          <w:sz w:val="21"/>
+          <w:szCs w:val="21"/>
+        </w:rPr>
+        <w:t>{</w:t>
+      </w:r>
+    </w:p>
+    <w:p>
+      <w:pPr>
+        <w:shd w:val="clear" w:color="auto" w:fill="1E1E1E"/>
+        <w:spacing w:after="0" w:line="285" w:lineRule="atLeast"/>
+        <w:rPr>
+          <w:rFonts w:ascii="Consolas" w:eastAsia="Times New Roman" w:hAnsi="Consolas" w:cs="Times New Roman"/>
+          <w:color w:val="D4D4D4"/>
+          <w:sz w:val="21"/>
+          <w:szCs w:val="21"/>
+        </w:rPr>
+      </w:pPr>
+      <w:r>
+        <w:rPr>
+          <w:rFonts w:ascii="Consolas" w:eastAsia="Times New Roman" w:hAnsi="Consolas" w:cs="Times New Roman"/>
+          <w:color w:val="D4D4D4"/>
+          <w:sz w:val="21"/>
+          <w:szCs w:val="21"/>
+        </w:rPr>
+        <w:t>    </w:t>
+      </w:r>
+      <w:r>
+        <w:rPr>
+          <w:rFonts w:ascii="Consolas" w:eastAsia="Times New Roman" w:hAnsi="Consolas" w:cs="Times New Roman"/>
+          <w:color w:val="C586C0"/>
+          <w:sz w:val="21"/>
+          <w:szCs w:val="21"/>
+        </w:rPr>
+        <w:t>return</w:t>
+      </w:r>
+      <w:r>
+        <w:rPr>
+          <w:rFonts w:ascii="Consolas" w:eastAsia="Times New Roman" w:hAnsi="Consolas" w:cs="Times New Roman"/>
+          <w:color w:val="D4D4D4"/>
+          <w:sz w:val="21"/>
+          <w:szCs w:val="21"/>
+        </w:rPr>
+        <w:t> </w:t>
+      </w:r>
+      <w:r>
+        <w:rPr>
+          <w:rFonts w:ascii="Consolas" w:eastAsia="Times New Roman" w:hAnsi="Consolas" w:cs="Times New Roman"/>
+          <w:color w:val="CE9178"/>
+          <w:sz w:val="21"/>
+          <w:szCs w:val="21"/>
+        </w:rPr>
+        <w:t>'Hey! Good evening my friend.'</w:t>
+      </w:r>
+    </w:p>
+    <w:p>
+      <w:pPr>
+        <w:shd w:val="clear" w:color="auto" w:fill="1E1E1E"/>
+        <w:spacing w:after="0" w:line="285" w:lineRule="atLeast"/>
+        <w:rPr>
+          <w:rFonts w:ascii="Consolas" w:eastAsia="Times New Roman" w:hAnsi="Consolas" w:cs="Times New Roman"/>
+          <w:color w:val="D4D4D4"/>
+          <w:sz w:val="21"/>
+          <w:szCs w:val="21"/>
+        </w:rPr>
+      </w:pPr>
+      <w:r>
+        <w:rPr>
+          <w:rFonts w:ascii="Consolas" w:eastAsia="Times New Roman" w:hAnsi="Consolas" w:cs="Times New Roman"/>
+          <w:color w:val="D4D4D4"/>
+          <w:sz w:val="21"/>
+          <w:szCs w:val="21"/>
+        </w:rPr>
+        <w:t>}</w:t>
+      </w:r>
+    </w:p>
+    <w:p>
+      <w:pPr>
+        <w:rPr>
+          <w:rFonts w:ascii="Times New Roman" w:hAnsi="Times New Roman" w:cs="Times New Roman"/>
+          <w:color w:val="000000"/>
+          <w:sz w:val="24"/>
+          <w:szCs w:val="24"/>
+        </w:rPr>
+      </w:pPr>
+    </w:p>
+    <w:p>
+      <w:pPr>
+        <w:pStyle w:val="ListParagraph"/>
+        <w:numPr>
+          <w:ilvl w:val="0"/>
+          <w:numId w:val="3"/>
+        </w:numPr>
+        <w:rPr>
+          <w:rFonts w:ascii="Times New Roman" w:hAnsi="Times New Roman" w:cs="Times New Roman"/>
+          <w:color w:val="000000"/>
+          <w:sz w:val="24"/>
+          <w:szCs w:val="24"/>
+        </w:rPr>
+      </w:pPr>
+      <w:r>
+        <w:rPr>
+          <w:rFonts w:ascii="Times New Roman" w:hAnsi="Times New Roman" w:cs="Times New Roman"/>
+          <w:color w:val="000000"/>
+          <w:sz w:val="24"/>
+          <w:szCs w:val="24"/>
+        </w:rPr>
+        <w:t>first do tsc in lib folder to generate .js files (tsc lib/greet.ts)</w:t>
+      </w:r>
+    </w:p>
+    <w:p>
+      <w:pPr>
+        <w:pStyle w:val="ListParagraph"/>
+        <w:numPr>
+          <w:ilvl w:val="0"/>
+          <w:numId w:val="3"/>
+        </w:numPr>
+        <w:rPr>
+          <w:rFonts w:ascii="Times New Roman" w:hAnsi="Times New Roman" w:cs="Times New Roman"/>
+          <w:color w:val="000000"/>
+          <w:sz w:val="24"/>
+          <w:szCs w:val="24"/>
+        </w:rPr>
+      </w:pPr>
+      <w:r>
+        <w:rPr>
+          <w:rFonts w:ascii="Times New Roman" w:hAnsi="Times New Roman" w:cs="Times New Roman"/>
+          <w:color w:val="000000"/>
+          <w:sz w:val="24"/>
+          <w:szCs w:val="24"/>
+        </w:rPr>
+        <w:t>create another bin folder at root</w:t>
+      </w:r>
+    </w:p>
+    <w:p>
+      <w:pPr>
+        <w:pStyle w:val="ListParagraph"/>
+        <w:numPr>
+          <w:ilvl w:val="0"/>
+          <w:numId w:val="3"/>
+        </w:numPr>
+        <w:rPr>
+          <w:rFonts w:ascii="Times New Roman" w:hAnsi="Times New Roman" w:cs="Times New Roman"/>
+          <w:color w:val="000000"/>
+          <w:sz w:val="24"/>
+          <w:szCs w:val="24"/>
+        </w:rPr>
+      </w:pPr>
+      <w:r>
+        <w:rPr>
+          <w:rFonts w:ascii="Times New Roman" w:hAnsi="Times New Roman" w:cs="Times New Roman"/>
+          <w:color w:val="000000"/>
+          <w:sz w:val="24"/>
+          <w:szCs w:val="24"/>
+        </w:rPr>
+        <w:t>In bin folder, create index.ts file</w:t>
+      </w:r>
+      <w:r>
+        <w:rPr>
+          <w:rFonts w:ascii="Times New Roman" w:hAnsi="Times New Roman" w:cs="Times New Roman"/>
+          <w:color w:val="000000"/>
+          <w:sz w:val="24"/>
+          <w:szCs w:val="24"/>
+        </w:rPr>
+        <w:t xml:space="preserve"> and call function in that file </w:t>
+      </w:r>
+    </w:p>
+    <w:p>
+      <w:pPr>
+        <w:rPr>
+          <w:rFonts w:ascii="Times New Roman" w:hAnsi="Times New Roman" w:cs="Times New Roman"/>
+          <w:color w:val="000000"/>
+          <w:sz w:val="24"/>
+          <w:szCs w:val="24"/>
+        </w:rPr>
+      </w:pPr>
+      <w:r>
+        <w:rPr>
+          <w:rFonts w:ascii="Times New Roman" w:hAnsi="Times New Roman" w:cs="Times New Roman"/>
+          <w:color w:val="000000"/>
+          <w:sz w:val="24"/>
+          <w:szCs w:val="24"/>
+        </w:rPr>
+        <w:t>Example:</w:t>
+      </w:r>
+    </w:p>
+    <w:p>
+      <w:pPr>
+        <w:shd w:val="clear" w:color="auto" w:fill="1E1E1E"/>
+        <w:spacing w:after="0" w:line="285" w:lineRule="atLeast"/>
+        <w:rPr>
+          <w:rFonts w:ascii="Consolas" w:eastAsia="Times New Roman" w:hAnsi="Consolas" w:cs="Times New Roman"/>
+          <w:color w:val="D4D4D4"/>
+          <w:sz w:val="21"/>
+          <w:szCs w:val="21"/>
+        </w:rPr>
+      </w:pPr>
+      <w:r>
+        <w:rPr>
+          <w:rFonts w:ascii="Consolas" w:eastAsia="Times New Roman" w:hAnsi="Consolas" w:cs="Times New Roman"/>
+          <w:color w:val="C586C0"/>
+          <w:sz w:val="21"/>
+          <w:szCs w:val="21"/>
+        </w:rPr>
+        <w:t>import</w:t>
+      </w:r>
+      <w:r>
+        <w:rPr>
+          <w:rFonts w:ascii="Consolas" w:eastAsia="Times New Roman" w:hAnsi="Consolas" w:cs="Times New Roman"/>
+          <w:color w:val="D4D4D4"/>
+          <w:sz w:val="21"/>
+          <w:szCs w:val="21"/>
+        </w:rPr>
+        <w:t> { </w:t>
+      </w:r>
+      <w:r>
+        <w:rPr>
+          <w:rFonts w:ascii="Consolas" w:eastAsia="Times New Roman" w:hAnsi="Consolas" w:cs="Times New Roman"/>
+          <w:color w:val="9CDCFE"/>
+          <w:sz w:val="21"/>
+          <w:szCs w:val="21"/>
+        </w:rPr>
+        <w:t>greet</w:t>
+      </w:r>
+      <w:r>
+        <w:rPr>
+          <w:rFonts w:ascii="Consolas" w:eastAsia="Times New Roman" w:hAnsi="Consolas" w:cs="Times New Roman"/>
+          <w:color w:val="D4D4D4"/>
+          <w:sz w:val="21"/>
+          <w:szCs w:val="21"/>
+        </w:rPr>
+        <w:t> } </w:t>
+      </w:r>
+      <w:r>
+        <w:rPr>
+          <w:rFonts w:ascii="Consolas" w:eastAsia="Times New Roman" w:hAnsi="Consolas" w:cs="Times New Roman"/>
+          <w:color w:val="C586C0"/>
+          <w:sz w:val="21"/>
+          <w:szCs w:val="21"/>
+        </w:rPr>
+        <w:t>from</w:t>
+      </w:r>
+      <w:r>
+        <w:rPr>
+          <w:rFonts w:ascii="Consolas" w:eastAsia="Times New Roman" w:hAnsi="Consolas" w:cs="Times New Roman"/>
+          <w:color w:val="D4D4D4"/>
+          <w:sz w:val="21"/>
+          <w:szCs w:val="21"/>
+        </w:rPr>
+        <w:t> </w:t>
+      </w:r>
+      <w:r>
+        <w:rPr>
+          <w:rFonts w:ascii="Consolas" w:eastAsia="Times New Roman" w:hAnsi="Consolas" w:cs="Times New Roman"/>
+          <w:color w:val="CE9178"/>
+          <w:sz w:val="21"/>
+          <w:szCs w:val="21"/>
+        </w:rPr>
+        <w:t>"../lib/greet"</w:t>
+      </w:r>
+      <w:r>
+        <w:rPr>
+          <w:rFonts w:ascii="Consolas" w:eastAsia="Times New Roman" w:hAnsi="Consolas" w:cs="Times New Roman"/>
+          <w:color w:val="D4D4D4"/>
+          <w:sz w:val="21"/>
+          <w:szCs w:val="21"/>
+        </w:rPr>
+        <w:t>;</w:t>
+      </w:r>
+    </w:p>
+    <w:p>
+      <w:pPr>
+        <w:shd w:val="clear" w:color="auto" w:fill="1E1E1E"/>
+        <w:spacing w:after="0" w:line="285" w:lineRule="atLeast"/>
+        <w:rPr>
+          <w:rFonts w:ascii="Consolas" w:eastAsia="Times New Roman" w:hAnsi="Consolas" w:cs="Times New Roman"/>
+          <w:color w:val="D4D4D4"/>
+          <w:sz w:val="21"/>
+          <w:szCs w:val="21"/>
+        </w:rPr>
+      </w:pPr>
+    </w:p>
+    <w:p>
+      <w:pPr>
+        <w:shd w:val="clear" w:color="auto" w:fill="1E1E1E"/>
+        <w:spacing w:after="0" w:line="285" w:lineRule="atLeast"/>
+        <w:rPr>
+          <w:rFonts w:ascii="Consolas" w:eastAsia="Times New Roman" w:hAnsi="Consolas" w:cs="Times New Roman"/>
+          <w:color w:val="D4D4D4"/>
+          <w:sz w:val="21"/>
+          <w:szCs w:val="21"/>
+        </w:rPr>
+      </w:pPr>
+      <w:r>
+        <w:rPr>
+          <w:rFonts w:ascii="Consolas" w:eastAsia="Times New Roman" w:hAnsi="Consolas" w:cs="Times New Roman"/>
+          <w:color w:val="569CD6"/>
+          <w:sz w:val="21"/>
+          <w:szCs w:val="21"/>
+        </w:rPr>
+        <w:t>let</w:t>
+      </w:r>
+      <w:r>
+        <w:rPr>
+          <w:rFonts w:ascii="Consolas" w:eastAsia="Times New Roman" w:hAnsi="Consolas" w:cs="Times New Roman"/>
+          <w:color w:val="D4D4D4"/>
+          <w:sz w:val="21"/>
+          <w:szCs w:val="21"/>
+        </w:rPr>
+        <w:t> </w:t>
+      </w:r>
+      <w:r>
+        <w:rPr>
+          <w:rFonts w:ascii="Consolas" w:eastAsia="Times New Roman" w:hAnsi="Consolas" w:cs="Times New Roman"/>
+          <w:color w:val="9CDCFE"/>
+          <w:sz w:val="21"/>
+          <w:szCs w:val="21"/>
+        </w:rPr>
+        <w:t>greeting</w:t>
+      </w:r>
+      <w:r>
+        <w:rPr>
+          <w:rFonts w:ascii="Consolas" w:eastAsia="Times New Roman" w:hAnsi="Consolas" w:cs="Times New Roman"/>
+          <w:color w:val="D4D4D4"/>
+          <w:sz w:val="21"/>
+          <w:szCs w:val="21"/>
+        </w:rPr>
+        <w:t>:</w:t>
+      </w:r>
+      <w:r>
+        <w:rPr>
+          <w:rFonts w:ascii="Consolas" w:eastAsia="Times New Roman" w:hAnsi="Consolas" w:cs="Times New Roman"/>
+          <w:color w:val="4EC9B0"/>
+          <w:sz w:val="21"/>
+          <w:szCs w:val="21"/>
+        </w:rPr>
+        <w:t>string</w:t>
+      </w:r>
+      <w:r>
+        <w:rPr>
+          <w:rFonts w:ascii="Consolas" w:eastAsia="Times New Roman" w:hAnsi="Consolas" w:cs="Times New Roman"/>
+          <w:color w:val="D4D4D4"/>
+          <w:sz w:val="21"/>
+          <w:szCs w:val="21"/>
+        </w:rPr>
+        <w:t> = </w:t>
+      </w:r>
+      <w:r>
+        <w:rPr>
+          <w:rFonts w:ascii="Consolas" w:eastAsia="Times New Roman" w:hAnsi="Consolas" w:cs="Times New Roman"/>
+          <w:color w:val="DCDCAA"/>
+          <w:sz w:val="21"/>
+          <w:szCs w:val="21"/>
+        </w:rPr>
+        <w:t>greet</w:t>
+      </w:r>
+      <w:r>
+        <w:rPr>
+          <w:rFonts w:ascii="Consolas" w:eastAsia="Times New Roman" w:hAnsi="Consolas" w:cs="Times New Roman"/>
+          <w:color w:val="D4D4D4"/>
+          <w:sz w:val="21"/>
+          <w:szCs w:val="21"/>
+        </w:rPr>
+        <w:t>();</w:t>
+      </w:r>
+    </w:p>
+    <w:p>
+      <w:pPr>
+        <w:shd w:val="clear" w:color="auto" w:fill="1E1E1E"/>
+        <w:spacing w:after="0" w:line="285" w:lineRule="atLeast"/>
+        <w:rPr>
+          <w:rFonts w:ascii="Consolas" w:eastAsia="Times New Roman" w:hAnsi="Consolas" w:cs="Times New Roman"/>
+          <w:color w:val="D4D4D4"/>
+          <w:sz w:val="21"/>
+          <w:szCs w:val="21"/>
+        </w:rPr>
+      </w:pPr>
+    </w:p>
+    <w:p>
+      <w:pPr>
+        <w:shd w:val="clear" w:color="auto" w:fill="1E1E1E"/>
+        <w:spacing w:after="0" w:line="285" w:lineRule="atLeast"/>
+        <w:rPr>
+          <w:rFonts w:ascii="Consolas" w:eastAsia="Times New Roman" w:hAnsi="Consolas" w:cs="Times New Roman"/>
+          <w:color w:val="D4D4D4"/>
+          <w:sz w:val="21"/>
+          <w:szCs w:val="21"/>
+        </w:rPr>
+      </w:pPr>
+      <w:r>
+        <w:rPr>
+          <w:rFonts w:ascii="Consolas" w:eastAsia="Times New Roman" w:hAnsi="Consolas" w:cs="Times New Roman"/>
+          <w:color w:val="9CDCFE"/>
+          <w:sz w:val="21"/>
+          <w:szCs w:val="21"/>
+        </w:rPr>
+        <w:t>console</w:t>
+      </w:r>
+      <w:r>
+        <w:rPr>
+          <w:rFonts w:ascii="Consolas" w:eastAsia="Times New Roman" w:hAnsi="Consolas" w:cs="Times New Roman"/>
+          <w:color w:val="D4D4D4"/>
+          <w:sz w:val="21"/>
+          <w:szCs w:val="21"/>
+        </w:rPr>
+        <w:t>.</w:t>
+      </w:r>
+      <w:r>
+        <w:rPr>
+          <w:rFonts w:ascii="Consolas" w:eastAsia="Times New Roman" w:hAnsi="Consolas" w:cs="Times New Roman"/>
+          <w:color w:val="DCDCAA"/>
+          <w:sz w:val="21"/>
+          <w:szCs w:val="21"/>
+        </w:rPr>
+        <w:t>log</w:t>
+      </w:r>
+      <w:r>
+        <w:rPr>
+          <w:rFonts w:ascii="Consolas" w:eastAsia="Times New Roman" w:hAnsi="Consolas" w:cs="Times New Roman"/>
+          <w:color w:val="D4D4D4"/>
+          <w:sz w:val="21"/>
+          <w:szCs w:val="21"/>
+        </w:rPr>
+        <w:t>(</w:t>
+      </w:r>
+      <w:r>
+        <w:rPr>
+          <w:rFonts w:ascii="Consolas" w:eastAsia="Times New Roman" w:hAnsi="Consolas" w:cs="Times New Roman"/>
+          <w:color w:val="9CDCFE"/>
+          <w:sz w:val="21"/>
+          <w:szCs w:val="21"/>
+        </w:rPr>
+        <w:t>greeting</w:t>
+      </w:r>
+      <w:r>
+        <w:rPr>
+          <w:rFonts w:ascii="Consolas" w:eastAsia="Times New Roman" w:hAnsi="Consolas" w:cs="Times New Roman"/>
+          <w:color w:val="D4D4D4"/>
+          <w:sz w:val="21"/>
+          <w:szCs w:val="21"/>
+        </w:rPr>
+        <w:t>);</w:t>
+      </w:r>
+    </w:p>
+    <w:p>
+      <w:pPr>
+        <w:rPr>
+          <w:rFonts w:ascii="Times New Roman" w:hAnsi="Times New Roman" w:cs="Times New Roman"/>
+          <w:color w:val="000000"/>
+          <w:sz w:val="24"/>
+          <w:szCs w:val="24"/>
+        </w:rPr>
+      </w:pPr>
+    </w:p>
+    <w:p>
+      <w:pPr>
+        <w:rPr>
+          <w:rFonts w:ascii="Times New Roman" w:hAnsi="Times New Roman" w:cs="Times New Roman"/>
+          <w:color w:val="000000"/>
+          <w:sz w:val="24"/>
+          <w:szCs w:val="24"/>
+        </w:rPr>
+      </w:pPr>
+      <w:r>
+        <w:rPr>
+          <w:rFonts w:ascii="Times New Roman" w:hAnsi="Times New Roman" w:cs="Times New Roman"/>
+          <w:color w:val="000000"/>
+          <w:sz w:val="24"/>
+          <w:szCs w:val="24"/>
+        </w:rPr>
+        <w:t>Now till now this cannot be run from cmd, for that we use npm package process</w:t>
+      </w:r>
+    </w:p>
+    <w:p>
+      <w:pPr>
+        <w:rPr>
+          <w:rFonts w:ascii="Times New Roman" w:hAnsi="Times New Roman" w:cs="Times New Roman"/>
+          <w:color w:val="000000"/>
+          <w:sz w:val="24"/>
+          <w:szCs w:val="24"/>
+        </w:rPr>
+      </w:pPr>
+      <w:r>
+        <w:rPr>
+          <w:rFonts w:ascii="Times New Roman" w:hAnsi="Times New Roman" w:cs="Times New Roman"/>
+          <w:color w:val="000000"/>
+          <w:sz w:val="24"/>
+          <w:szCs w:val="24"/>
+        </w:rPr>
+        <w:t>So bin index.ts file will be:</w:t>
+      </w:r>
+    </w:p>
+    <w:p>
+      <w:pPr>
+        <w:shd w:val="clear" w:color="auto" w:fill="1E1E1E"/>
+        <w:spacing w:after="0" w:line="285" w:lineRule="atLeast"/>
+        <w:rPr>
+          <w:rFonts w:ascii="Consolas" w:eastAsia="Times New Roman" w:hAnsi="Consolas" w:cs="Times New Roman"/>
+          <w:color w:val="D4D4D4"/>
+          <w:sz w:val="21"/>
+          <w:szCs w:val="21"/>
+        </w:rPr>
+      </w:pPr>
+      <w:r>
+        <w:rPr>
+          <w:rFonts w:ascii="Consolas" w:eastAsia="Times New Roman" w:hAnsi="Consolas" w:cs="Times New Roman"/>
+          <w:color w:val="6A9955"/>
+          <w:sz w:val="21"/>
+          <w:szCs w:val="21"/>
+        </w:rPr>
+        <w:t>#!/usr/bin/env node</w:t>
+      </w:r>
+    </w:p>
+    <w:p>
+      <w:pPr>
+        <w:shd w:val="clear" w:color="auto" w:fill="1E1E1E"/>
+        <w:spacing w:after="0" w:line="285" w:lineRule="atLeast"/>
+        <w:rPr>
+          <w:rFonts w:ascii="Consolas" w:eastAsia="Times New Roman" w:hAnsi="Consolas" w:cs="Times New Roman"/>
+          <w:color w:val="D4D4D4"/>
+          <w:sz w:val="21"/>
+          <w:szCs w:val="21"/>
+        </w:rPr>
+      </w:pPr>
+    </w:p>
+    <w:p>
+      <w:pPr>
+        <w:shd w:val="clear" w:color="auto" w:fill="1E1E1E"/>
+        <w:spacing w:after="0" w:line="285" w:lineRule="atLeast"/>
+        <w:rPr>
+          <w:rFonts w:ascii="Consolas" w:eastAsia="Times New Roman" w:hAnsi="Consolas" w:cs="Times New Roman"/>
+          <w:color w:val="D4D4D4"/>
+          <w:sz w:val="21"/>
+          <w:szCs w:val="21"/>
+        </w:rPr>
+      </w:pPr>
+      <w:r>
+        <w:rPr>
+          <w:rFonts w:ascii="Consolas" w:eastAsia="Times New Roman" w:hAnsi="Consolas" w:cs="Times New Roman"/>
+          <w:color w:val="C586C0"/>
+          <w:sz w:val="21"/>
+          <w:szCs w:val="21"/>
+        </w:rPr>
+        <w:t>import</w:t>
+      </w:r>
+      <w:r>
+        <w:rPr>
+          <w:rFonts w:ascii="Consolas" w:eastAsia="Times New Roman" w:hAnsi="Consolas" w:cs="Times New Roman"/>
+          <w:color w:val="D4D4D4"/>
+          <w:sz w:val="21"/>
+          <w:szCs w:val="21"/>
+        </w:rPr>
+        <w:t> { </w:t>
+      </w:r>
+      <w:r>
+        <w:rPr>
+          <w:rFonts w:ascii="Consolas" w:eastAsia="Times New Roman" w:hAnsi="Consolas" w:cs="Times New Roman"/>
+          <w:color w:val="9CDCFE"/>
+          <w:sz w:val="21"/>
+          <w:szCs w:val="21"/>
+        </w:rPr>
+        <w:t>greet</w:t>
+      </w:r>
+      <w:r>
+        <w:rPr>
+          <w:rFonts w:ascii="Consolas" w:eastAsia="Times New Roman" w:hAnsi="Consolas" w:cs="Times New Roman"/>
+          <w:color w:val="D4D4D4"/>
+          <w:sz w:val="21"/>
+          <w:szCs w:val="21"/>
+        </w:rPr>
+        <w:t> } </w:t>
+      </w:r>
+      <w:r>
+        <w:rPr>
+          <w:rFonts w:ascii="Consolas" w:eastAsia="Times New Roman" w:hAnsi="Consolas" w:cs="Times New Roman"/>
+          <w:color w:val="C586C0"/>
+          <w:sz w:val="21"/>
+          <w:szCs w:val="21"/>
+        </w:rPr>
+        <w:t>from</w:t>
+      </w:r>
+      <w:r>
+        <w:rPr>
+          <w:rFonts w:ascii="Consolas" w:eastAsia="Times New Roman" w:hAnsi="Consolas" w:cs="Times New Roman"/>
+          <w:color w:val="D4D4D4"/>
+          <w:sz w:val="21"/>
+          <w:szCs w:val="21"/>
+        </w:rPr>
+        <w:t> </w:t>
+      </w:r>
+      <w:r>
+        <w:rPr>
+          <w:rFonts w:ascii="Consolas" w:eastAsia="Times New Roman" w:hAnsi="Consolas" w:cs="Times New Roman"/>
+          <w:color w:val="CE9178"/>
+          <w:sz w:val="21"/>
+          <w:szCs w:val="21"/>
+        </w:rPr>
+        <w:t>"../lib/greet"</w:t>
+      </w:r>
+      <w:r>
+        <w:rPr>
+          <w:rFonts w:ascii="Consolas" w:eastAsia="Times New Roman" w:hAnsi="Consolas" w:cs="Times New Roman"/>
+          <w:color w:val="D4D4D4"/>
+          <w:sz w:val="21"/>
+          <w:szCs w:val="21"/>
+        </w:rPr>
+        <w:t>;</w:t>
+      </w:r>
+    </w:p>
+    <w:p>
+      <w:pPr>
+        <w:shd w:val="clear" w:color="auto" w:fill="1E1E1E"/>
+        <w:spacing w:after="0" w:line="285" w:lineRule="atLeast"/>
+        <w:rPr>
+          <w:rFonts w:ascii="Consolas" w:eastAsia="Times New Roman" w:hAnsi="Consolas" w:cs="Times New Roman"/>
+          <w:color w:val="D4D4D4"/>
+          <w:sz w:val="21"/>
+          <w:szCs w:val="21"/>
+        </w:rPr>
+      </w:pPr>
+    </w:p>
+    <w:p>
+      <w:pPr>
+        <w:shd w:val="clear" w:color="auto" w:fill="1E1E1E"/>
+        <w:spacing w:after="0" w:line="285" w:lineRule="atLeast"/>
+        <w:rPr>
+          <w:rFonts w:ascii="Consolas" w:eastAsia="Times New Roman" w:hAnsi="Consolas" w:cs="Times New Roman"/>
+          <w:color w:val="D4D4D4"/>
+          <w:sz w:val="21"/>
+          <w:szCs w:val="21"/>
+        </w:rPr>
+      </w:pPr>
+      <w:r>
+        <w:rPr>
+          <w:rFonts w:ascii="Consolas" w:eastAsia="Times New Roman" w:hAnsi="Consolas" w:cs="Times New Roman"/>
+          <w:color w:val="569CD6"/>
+          <w:sz w:val="21"/>
+          <w:szCs w:val="21"/>
+        </w:rPr>
+        <w:t>let</w:t>
+      </w:r>
+      <w:r>
+        <w:rPr>
+          <w:rFonts w:ascii="Consolas" w:eastAsia="Times New Roman" w:hAnsi="Consolas" w:cs="Times New Roman"/>
+          <w:color w:val="D4D4D4"/>
+          <w:sz w:val="21"/>
+          <w:szCs w:val="21"/>
+        </w:rPr>
+        <w:t> </w:t>
+      </w:r>
+      <w:r>
+        <w:rPr>
+          <w:rFonts w:ascii="Consolas" w:eastAsia="Times New Roman" w:hAnsi="Consolas" w:cs="Times New Roman"/>
+          <w:color w:val="9CDCFE"/>
+          <w:sz w:val="21"/>
+          <w:szCs w:val="21"/>
+        </w:rPr>
+        <w:t>greeting</w:t>
+      </w:r>
+      <w:r>
+        <w:rPr>
+          <w:rFonts w:ascii="Consolas" w:eastAsia="Times New Roman" w:hAnsi="Consolas" w:cs="Times New Roman"/>
+          <w:color w:val="D4D4D4"/>
+          <w:sz w:val="21"/>
+          <w:szCs w:val="21"/>
+        </w:rPr>
+        <w:t>:</w:t>
+      </w:r>
+      <w:r>
+        <w:rPr>
+          <w:rFonts w:ascii="Consolas" w:eastAsia="Times New Roman" w:hAnsi="Consolas" w:cs="Times New Roman"/>
+          <w:color w:val="4EC9B0"/>
+          <w:sz w:val="21"/>
+          <w:szCs w:val="21"/>
+        </w:rPr>
+        <w:t>string</w:t>
+      </w:r>
+      <w:r>
+        <w:rPr>
+          <w:rFonts w:ascii="Consolas" w:eastAsia="Times New Roman" w:hAnsi="Consolas" w:cs="Times New Roman"/>
+          <w:color w:val="D4D4D4"/>
+          <w:sz w:val="21"/>
+          <w:szCs w:val="21"/>
+        </w:rPr>
+        <w:t> = </w:t>
+      </w:r>
+      <w:r>
+        <w:rPr>
+          <w:rFonts w:ascii="Consolas" w:eastAsia="Times New Roman" w:hAnsi="Consolas" w:cs="Times New Roman"/>
+          <w:color w:val="DCDCAA"/>
+          <w:sz w:val="21"/>
+          <w:szCs w:val="21"/>
+        </w:rPr>
+        <w:t>greet</w:t>
+      </w:r>
+      <w:r>
+        <w:rPr>
+          <w:rFonts w:ascii="Consolas" w:eastAsia="Times New Roman" w:hAnsi="Consolas" w:cs="Times New Roman"/>
+          <w:color w:val="D4D4D4"/>
+          <w:sz w:val="21"/>
+          <w:szCs w:val="21"/>
+        </w:rPr>
+        <w:t>();</w:t>
+      </w:r>
+    </w:p>
+    <w:p>
+      <w:pPr>
+        <w:shd w:val="clear" w:color="auto" w:fill="1E1E1E"/>
+        <w:spacing w:after="0" w:line="285" w:lineRule="atLeast"/>
+        <w:rPr>
+          <w:rFonts w:ascii="Consolas" w:eastAsia="Times New Roman" w:hAnsi="Consolas" w:cs="Times New Roman"/>
+          <w:color w:val="D4D4D4"/>
+          <w:sz w:val="21"/>
+          <w:szCs w:val="21"/>
+        </w:rPr>
+      </w:pPr>
+    </w:p>
+    <w:p>
+      <w:pPr>
+        <w:shd w:val="clear" w:color="auto" w:fill="1E1E1E"/>
+        <w:spacing w:after="0" w:line="285" w:lineRule="atLeast"/>
+        <w:rPr>
+          <w:rFonts w:ascii="Consolas" w:eastAsia="Times New Roman" w:hAnsi="Consolas" w:cs="Times New Roman"/>
+          <w:color w:val="D4D4D4"/>
+          <w:sz w:val="21"/>
+          <w:szCs w:val="21"/>
+        </w:rPr>
+      </w:pPr>
+      <w:r>
+        <w:rPr>
+          <w:rFonts w:ascii="Consolas" w:eastAsia="Times New Roman" w:hAnsi="Consolas" w:cs="Times New Roman"/>
+          <w:color w:val="9CDCFE"/>
+          <w:sz w:val="21"/>
+          <w:szCs w:val="21"/>
+        </w:rPr>
+        <w:t>console</w:t>
+      </w:r>
+      <w:r>
+        <w:rPr>
+          <w:rFonts w:ascii="Consolas" w:eastAsia="Times New Roman" w:hAnsi="Consolas" w:cs="Times New Roman"/>
+          <w:color w:val="D4D4D4"/>
+          <w:sz w:val="21"/>
+          <w:szCs w:val="21"/>
+        </w:rPr>
+        <w:t>.</w:t>
+      </w:r>
+      <w:r>
+        <w:rPr>
+          <w:rFonts w:ascii="Consolas" w:eastAsia="Times New Roman" w:hAnsi="Consolas" w:cs="Times New Roman"/>
+          <w:color w:val="DCDCAA"/>
+          <w:sz w:val="21"/>
+          <w:szCs w:val="21"/>
+        </w:rPr>
+        <w:t>log</w:t>
+      </w:r>
+      <w:r>
+        <w:rPr>
+          <w:rFonts w:ascii="Consolas" w:eastAsia="Times New Roman" w:hAnsi="Consolas" w:cs="Times New Roman"/>
+          <w:color w:val="D4D4D4"/>
+          <w:sz w:val="21"/>
+          <w:szCs w:val="21"/>
+        </w:rPr>
+        <w:t>(</w:t>
+      </w:r>
+      <w:r>
+        <w:rPr>
+          <w:rFonts w:ascii="Consolas" w:eastAsia="Times New Roman" w:hAnsi="Consolas" w:cs="Times New Roman"/>
+          <w:color w:val="9CDCFE"/>
+          <w:sz w:val="21"/>
+          <w:szCs w:val="21"/>
+        </w:rPr>
+        <w:t>greeting</w:t>
+      </w:r>
+      <w:r>
+        <w:rPr>
+          <w:rFonts w:ascii="Consolas" w:eastAsia="Times New Roman" w:hAnsi="Consolas" w:cs="Times New Roman"/>
+          <w:color w:val="D4D4D4"/>
+          <w:sz w:val="21"/>
+          <w:szCs w:val="21"/>
+        </w:rPr>
+        <w:t>);</w:t>
+      </w:r>
+    </w:p>
+    <w:p>
+      <w:pPr>
+        <w:shd w:val="clear" w:color="auto" w:fill="1E1E1E"/>
+        <w:spacing w:after="0" w:line="285" w:lineRule="atLeast"/>
+        <w:rPr>
+          <w:rFonts w:ascii="Consolas" w:eastAsia="Times New Roman" w:hAnsi="Consolas" w:cs="Times New Roman"/>
+          <w:color w:val="D4D4D4"/>
+          <w:sz w:val="21"/>
+          <w:szCs w:val="21"/>
+        </w:rPr>
+      </w:pPr>
+    </w:p>
+    <w:p>
+      <w:pPr>
+        <w:shd w:val="clear" w:color="auto" w:fill="1E1E1E"/>
+        <w:spacing w:after="0" w:line="285" w:lineRule="atLeast"/>
+        <w:rPr>
+          <w:rFonts w:ascii="Consolas" w:eastAsia="Times New Roman" w:hAnsi="Consolas" w:cs="Times New Roman"/>
+          <w:color w:val="D4D4D4"/>
+          <w:sz w:val="21"/>
+          <w:szCs w:val="21"/>
+        </w:rPr>
+      </w:pPr>
+      <w:r>
+        <w:rPr>
+          <w:rFonts w:ascii="Consolas" w:eastAsia="Times New Roman" w:hAnsi="Consolas" w:cs="Times New Roman"/>
+          <w:color w:val="569CD6"/>
+          <w:sz w:val="21"/>
+          <w:szCs w:val="21"/>
+        </w:rPr>
+        <w:t>let</w:t>
+      </w:r>
+      <w:r>
+        <w:rPr>
+          <w:rFonts w:ascii="Consolas" w:eastAsia="Times New Roman" w:hAnsi="Consolas" w:cs="Times New Roman"/>
+          <w:color w:val="D4D4D4"/>
+          <w:sz w:val="21"/>
+          <w:szCs w:val="21"/>
+        </w:rPr>
+        <w:t> </w:t>
+      </w:r>
+      <w:r>
+        <w:rPr>
+          <w:rFonts w:ascii="Consolas" w:eastAsia="Times New Roman" w:hAnsi="Consolas" w:cs="Times New Roman"/>
+          <w:color w:val="9CDCFE"/>
+          <w:sz w:val="21"/>
+          <w:szCs w:val="21"/>
+        </w:rPr>
+        <w:t>s</w:t>
+      </w:r>
+      <w:r>
+        <w:rPr>
+          <w:rFonts w:ascii="Consolas" w:eastAsia="Times New Roman" w:hAnsi="Consolas" w:cs="Times New Roman"/>
+          <w:color w:val="D4D4D4"/>
+          <w:sz w:val="21"/>
+          <w:szCs w:val="21"/>
+        </w:rPr>
+        <w:t>:</w:t>
+      </w:r>
+      <w:r>
+        <w:rPr>
+          <w:rFonts w:ascii="Consolas" w:eastAsia="Times New Roman" w:hAnsi="Consolas" w:cs="Times New Roman"/>
+          <w:color w:val="4EC9B0"/>
+          <w:sz w:val="21"/>
+          <w:szCs w:val="21"/>
+        </w:rPr>
+        <w:t>string</w:t>
+      </w:r>
+      <w:r>
+        <w:rPr>
+          <w:rFonts w:ascii="Consolas" w:eastAsia="Times New Roman" w:hAnsi="Consolas" w:cs="Times New Roman"/>
+          <w:color w:val="D4D4D4"/>
+          <w:sz w:val="21"/>
+          <w:szCs w:val="21"/>
+        </w:rPr>
+        <w:t>[] = </w:t>
+      </w:r>
+      <w:r>
+        <w:rPr>
+          <w:rFonts w:ascii="Consolas" w:eastAsia="Times New Roman" w:hAnsi="Consolas" w:cs="Times New Roman"/>
+          <w:color w:val="9CDCFE"/>
+          <w:sz w:val="21"/>
+          <w:szCs w:val="21"/>
+        </w:rPr>
+        <w:t>process</w:t>
+      </w:r>
+      <w:r>
+        <w:rPr>
+          <w:rFonts w:ascii="Consolas" w:eastAsia="Times New Roman" w:hAnsi="Consolas" w:cs="Times New Roman"/>
+          <w:color w:val="D4D4D4"/>
+          <w:sz w:val="21"/>
+          <w:szCs w:val="21"/>
+        </w:rPr>
+        <w:t>.</w:t>
+      </w:r>
+      <w:r>
+        <w:rPr>
+          <w:rFonts w:ascii="Consolas" w:eastAsia="Times New Roman" w:hAnsi="Consolas" w:cs="Times New Roman"/>
+          <w:color w:val="9CDCFE"/>
+          <w:sz w:val="21"/>
+          <w:szCs w:val="21"/>
+        </w:rPr>
+        <w:t>argv</w:t>
+      </w:r>
+      <w:r>
+        <w:rPr>
+          <w:rFonts w:ascii="Consolas" w:eastAsia="Times New Roman" w:hAnsi="Consolas" w:cs="Times New Roman"/>
+          <w:color w:val="D4D4D4"/>
+          <w:sz w:val="21"/>
+          <w:szCs w:val="21"/>
+        </w:rPr>
+        <w:t>.</w:t>
+      </w:r>
+      <w:r>
+        <w:rPr>
+          <w:rFonts w:ascii="Consolas" w:eastAsia="Times New Roman" w:hAnsi="Consolas" w:cs="Times New Roman"/>
+          <w:color w:val="DCDCAA"/>
+          <w:sz w:val="21"/>
+          <w:szCs w:val="21"/>
+        </w:rPr>
+        <w:t>splice</w:t>
+      </w:r>
+      <w:r>
+        <w:rPr>
+          <w:rFonts w:ascii="Consolas" w:eastAsia="Times New Roman" w:hAnsi="Consolas" w:cs="Times New Roman"/>
+          <w:color w:val="D4D4D4"/>
+          <w:sz w:val="21"/>
+          <w:szCs w:val="21"/>
+        </w:rPr>
+        <w:t>(</w:t>
+      </w:r>
+      <w:r>
+        <w:rPr>
+          <w:rFonts w:ascii="Consolas" w:eastAsia="Times New Roman" w:hAnsi="Consolas" w:cs="Times New Roman"/>
+          <w:color w:val="B5CEA8"/>
+          <w:sz w:val="21"/>
+          <w:szCs w:val="21"/>
+        </w:rPr>
+        <w:t>2</w:t>
+      </w:r>
+      <w:r>
+        <w:rPr>
+          <w:rFonts w:ascii="Consolas" w:eastAsia="Times New Roman" w:hAnsi="Consolas" w:cs="Times New Roman"/>
+          <w:color w:val="D4D4D4"/>
+          <w:sz w:val="21"/>
+          <w:szCs w:val="21"/>
+        </w:rPr>
+        <w:t>);</w:t>
+      </w:r>
+    </w:p>
+    <w:p>
+      <w:pPr>
+        <w:shd w:val="clear" w:color="auto" w:fill="1E1E1E"/>
+        <w:spacing w:after="0" w:line="285" w:lineRule="atLeast"/>
+        <w:rPr>
+          <w:rFonts w:ascii="Consolas" w:eastAsia="Times New Roman" w:hAnsi="Consolas" w:cs="Times New Roman"/>
+          <w:color w:val="D4D4D4"/>
+          <w:sz w:val="21"/>
+          <w:szCs w:val="21"/>
+        </w:rPr>
+      </w:pPr>
+    </w:p>
+    <w:p>
+      <w:pPr>
+        <w:shd w:val="clear" w:color="auto" w:fill="1E1E1E"/>
+        <w:spacing w:after="0" w:line="285" w:lineRule="atLeast"/>
+        <w:rPr>
+          <w:rFonts w:ascii="Consolas" w:eastAsia="Times New Roman" w:hAnsi="Consolas" w:cs="Times New Roman"/>
+          <w:color w:val="D4D4D4"/>
+          <w:sz w:val="21"/>
+          <w:szCs w:val="21"/>
+        </w:rPr>
+      </w:pPr>
+      <w:r>
+        <w:rPr>
+          <w:rFonts w:ascii="Consolas" w:eastAsia="Times New Roman" w:hAnsi="Consolas" w:cs="Times New Roman"/>
+          <w:color w:val="9CDCFE"/>
+          <w:sz w:val="21"/>
+          <w:szCs w:val="21"/>
+        </w:rPr>
+        <w:t>console</w:t>
+      </w:r>
+      <w:r>
+        <w:rPr>
+          <w:rFonts w:ascii="Consolas" w:eastAsia="Times New Roman" w:hAnsi="Consolas" w:cs="Times New Roman"/>
+          <w:color w:val="D4D4D4"/>
+          <w:sz w:val="21"/>
+          <w:szCs w:val="21"/>
+        </w:rPr>
+        <w:t>.</w:t>
+      </w:r>
+      <w:r>
+        <w:rPr>
+          <w:rFonts w:ascii="Consolas" w:eastAsia="Times New Roman" w:hAnsi="Consolas" w:cs="Times New Roman"/>
+          <w:color w:val="DCDCAA"/>
+          <w:sz w:val="21"/>
+          <w:szCs w:val="21"/>
+        </w:rPr>
+        <w:t>log</w:t>
+      </w:r>
+      <w:r>
+        <w:rPr>
+          <w:rFonts w:ascii="Consolas" w:eastAsia="Times New Roman" w:hAnsi="Consolas" w:cs="Times New Roman"/>
+          <w:color w:val="D4D4D4"/>
+          <w:sz w:val="21"/>
+          <w:szCs w:val="21"/>
+        </w:rPr>
+        <w:t>(</w:t>
+      </w:r>
+      <w:r>
+        <w:rPr>
+          <w:rFonts w:ascii="Consolas" w:eastAsia="Times New Roman" w:hAnsi="Consolas" w:cs="Times New Roman"/>
+          <w:color w:val="9CDCFE"/>
+          <w:sz w:val="21"/>
+          <w:szCs w:val="21"/>
+        </w:rPr>
+        <w:t>s</w:t>
+      </w:r>
+      <w:r>
+        <w:rPr>
+          <w:rFonts w:ascii="Consolas" w:eastAsia="Times New Roman" w:hAnsi="Consolas" w:cs="Times New Roman"/>
+          <w:color w:val="D4D4D4"/>
+          <w:sz w:val="21"/>
+          <w:szCs w:val="21"/>
+        </w:rPr>
+        <w:t>)</w:t>
+      </w:r>
+    </w:p>
+    <w:p>
+      <w:pPr>
+        <w:rPr>
+          <w:rFonts w:ascii="Times New Roman" w:hAnsi="Times New Roman" w:cs="Times New Roman"/>
+          <w:color w:val="000000"/>
+          <w:sz w:val="24"/>
+          <w:szCs w:val="24"/>
+        </w:rPr>
+      </w:pPr>
+    </w:p>
+    <w:p>
+      <w:pPr>
+        <w:rPr>
+          <w:rFonts w:ascii="Times New Roman" w:hAnsi="Times New Roman" w:cs="Times New Roman"/>
+          <w:color w:val="000000"/>
+          <w:sz w:val="24"/>
+          <w:szCs w:val="24"/>
+        </w:rPr>
+      </w:pPr>
+      <w:r>
+        <w:rPr>
+          <w:rFonts w:ascii="Times New Roman" w:hAnsi="Times New Roman" w:cs="Times New Roman"/>
+          <w:color w:val="000000"/>
+          <w:sz w:val="24"/>
+          <w:szCs w:val="24"/>
+        </w:rPr>
+        <w:t xml:space="preserve">Make sure to add below command at first line of index.ts in bin folder </w:t>
+      </w:r>
+    </w:p>
+    <w:tbl>
+      <w:tblPr>
+        <w:tblW w:w="0" w:type="auto"/>
+        <w:tblCellMar>
+          <w:left w:w="0" w:type="dxa"/>
+          <w:right w:w="0" w:type="dxa"/>
+        </w:tblCellMar>
+        <w:tblLook w:val="04A0" w:firstRow="1" w:lastRow="0" w:firstColumn="1" w:lastColumn="0" w:noHBand="0" w:noVBand="1"/>
+      </w:tblPr>
+      <w:tblGrid>
+        <w:gridCol w:w="214"/>
+        <w:gridCol w:w="1881"/>
+      </w:tblGrid>
+      <w:tr>
+        <w:tc>
+          <w:tcPr>
+            <w:tcW w:w="198" w:type="dxa"/>
+            <w:noWrap/>
+            <w:tcMar>
+              <w:top w:w="60" w:type="dxa"/>
+              <w:left w:w="0" w:type="dxa"/>
+              <w:bottom w:w="0" w:type="dxa"/>
+              <w:right w:w="0" w:type="dxa"/>
+            </w:tcMar>
+            <w:hideMark/>
+          </w:tcPr>
+          <w:p>
+            <w:pPr>
+              <w:spacing w:after="0" w:line="240" w:lineRule="auto"/>
+              <w:rPr>
+                <w:rFonts w:ascii="Times New Roman" w:eastAsia="Times New Roman" w:hAnsi="Times New Roman" w:cs="Times New Roman"/>
+                <w:sz w:val="24"/>
+                <w:szCs w:val="24"/>
+              </w:rPr>
+            </w:pPr>
+          </w:p>
+        </w:tc>
+        <w:tc>
+          <w:tcPr>
+            <w:tcW w:w="0" w:type="auto"/>
+            <w:tcBorders>
+              <w:top w:val="nil"/>
+              <w:left w:val="nil"/>
+              <w:bottom w:val="nil"/>
+              <w:right w:val="nil"/>
+            </w:tcBorders>
+            <w:tcMar>
+              <w:top w:w="60" w:type="dxa"/>
+              <w:left w:w="0" w:type="dxa"/>
+              <w:bottom w:w="0" w:type="dxa"/>
+              <w:right w:w="0" w:type="dxa"/>
+            </w:tcMar>
+            <w:hideMark/>
+          </w:tcPr>
+          <w:p>
+            <w:pPr>
+              <w:spacing w:after="0" w:line="300" w:lineRule="atLeast"/>
+              <w:rPr>
+                <w:rFonts w:ascii="Consolas" w:eastAsia="Times New Roman" w:hAnsi="Consolas" w:cs="Times New Roman"/>
+                <w:color w:val="333333"/>
+                <w:sz w:val="18"/>
+                <w:szCs w:val="18"/>
+              </w:rPr>
+            </w:pPr>
+            <w:r>
+              <w:rPr>
+                <w:rFonts w:ascii="Consolas" w:eastAsia="Times New Roman" w:hAnsi="Consolas" w:cs="Times New Roman"/>
+                <w:color w:val="333333"/>
+                <w:sz w:val="18"/>
+                <w:szCs w:val="18"/>
+              </w:rPr>
+              <w:t>#!/usr/bin/env node</w:t>
+            </w:r>
+          </w:p>
+        </w:tc>
+      </w:tr>
+    </w:tbl>
+    <w:p>
+      <w:pPr>
+        <w:rPr>
+          <w:rFonts w:ascii="Times New Roman" w:hAnsi="Times New Roman" w:cs="Times New Roman"/>
+          <w:color w:val="000000"/>
+          <w:sz w:val="24"/>
+          <w:szCs w:val="24"/>
+        </w:rPr>
+      </w:pPr>
+      <w:r>
+        <w:rPr>
+          <w:rFonts w:ascii="Times New Roman" w:hAnsi="Times New Roman" w:cs="Times New Roman"/>
+          <w:color w:val="000000"/>
+          <w:sz w:val="24"/>
+          <w:szCs w:val="24"/>
+        </w:rPr>
+        <w:lastRenderedPageBreak/>
+        <w:t xml:space="preserve"> </w:t>
+      </w:r>
+    </w:p>
+    <w:p>
+      <w:pPr>
+        <w:rPr>
+          <w:rFonts w:ascii="Times New Roman" w:hAnsi="Times New Roman" w:cs="Times New Roman"/>
+          <w:color w:val="000000"/>
+          <w:sz w:val="24"/>
+          <w:szCs w:val="24"/>
+        </w:rPr>
+      </w:pPr>
+      <w:r>
+        <w:rPr>
+          <w:rFonts w:ascii="Times New Roman" w:hAnsi="Times New Roman" w:cs="Times New Roman"/>
+          <w:color w:val="000000"/>
+          <w:sz w:val="24"/>
+          <w:szCs w:val="24"/>
+        </w:rPr>
+        <w:t>now time to compile it:</w:t>
+      </w:r>
+    </w:p>
+    <w:p>
+      <w:pPr>
+        <w:rPr>
+          <w:rFonts w:ascii="Times New Roman" w:hAnsi="Times New Roman" w:cs="Times New Roman"/>
+          <w:color w:val="000000"/>
+          <w:sz w:val="24"/>
+          <w:szCs w:val="24"/>
+        </w:rPr>
+      </w:pPr>
+      <w:r>
+        <w:rPr>
+          <w:rFonts w:ascii="Times New Roman" w:hAnsi="Times New Roman" w:cs="Times New Roman"/>
+          <w:color w:val="000000"/>
+          <w:sz w:val="24"/>
+          <w:szCs w:val="24"/>
+        </w:rPr>
+        <w:t>tsc bin/index.ts</w:t>
+      </w:r>
+    </w:p>
+    <w:p>
+      <w:pPr>
+        <w:rPr>
+          <w:rFonts w:ascii="Times New Roman" w:hAnsi="Times New Roman" w:cs="Times New Roman"/>
+          <w:color w:val="000000"/>
+          <w:sz w:val="24"/>
+          <w:szCs w:val="24"/>
+        </w:rPr>
+      </w:pPr>
+      <w:r>
+        <w:rPr>
+          <w:rFonts w:ascii="Times New Roman" w:hAnsi="Times New Roman" w:cs="Times New Roman"/>
+          <w:color w:val="000000"/>
+          <w:sz w:val="24"/>
+          <w:szCs w:val="24"/>
+        </w:rPr>
+        <w:t>node bin/index.js a b   (it will return [‘a’, ‘b’]</w:t>
+      </w:r>
+      <w:r>
+        <w:rPr>
+          <w:rFonts w:ascii="Times New Roman" w:hAnsi="Times New Roman" w:cs="Times New Roman"/>
+          <w:color w:val="000000"/>
+          <w:sz w:val="24"/>
+          <w:szCs w:val="24"/>
+        </w:rPr>
+        <w:t>)</w:t>
+      </w:r>
+    </w:p>
+    <w:p>
+      <w:pPr>
+        <w:rPr>
+          <w:rFonts w:ascii="Times New Roman" w:hAnsi="Times New Roman" w:cs="Times New Roman"/>
+          <w:color w:val="000000"/>
+          <w:sz w:val="24"/>
+          <w:szCs w:val="24"/>
+        </w:rPr>
+      </w:pPr>
+    </w:p>
+    <w:p>
+      <w:pPr>
+        <w:pStyle w:val="ListParagraph"/>
+        <w:numPr>
+          <w:ilvl w:val="0"/>
+          <w:numId w:val="3"/>
+        </w:numPr>
+        <w:rPr>
+          <w:rFonts w:ascii="Times New Roman" w:hAnsi="Times New Roman" w:cs="Times New Roman"/>
+          <w:color w:val="000000"/>
+          <w:sz w:val="24"/>
+          <w:szCs w:val="24"/>
+        </w:rPr>
+      </w:pPr>
+      <w:r>
+        <w:rPr>
+          <w:rFonts w:ascii="Times New Roman" w:hAnsi="Times New Roman" w:cs="Times New Roman"/>
+          <w:color w:val="000000"/>
+          <w:sz w:val="24"/>
+          <w:szCs w:val="24"/>
+        </w:rPr>
+        <w:t>Now to tell system to run index.ts file under bin directory, we need to do some changes in package.json file</w:t>
+      </w:r>
+      <w:r>
+        <w:rPr>
+          <w:rFonts w:ascii="Times New Roman" w:hAnsi="Times New Roman" w:cs="Times New Roman"/>
+          <w:color w:val="000000"/>
+          <w:sz w:val="24"/>
+          <w:szCs w:val="24"/>
+        </w:rPr>
+        <w:t xml:space="preserve"> (we need to update path of main and add bin key.</w:t>
+      </w:r>
+    </w:p>
+    <w:p>
+      <w:pPr>
+        <w:ind w:left="360"/>
+        <w:rPr>
+          <w:rFonts w:ascii="Times New Roman" w:hAnsi="Times New Roman" w:cs="Times New Roman"/>
+          <w:color w:val="000000"/>
+          <w:sz w:val="24"/>
+          <w:szCs w:val="24"/>
+        </w:rPr>
+      </w:pPr>
+    </w:p>
+    <w:p>
+      <w:pPr>
+        <w:shd w:val="clear" w:color="auto" w:fill="1E1E1E"/>
+        <w:spacing w:after="0" w:line="285" w:lineRule="atLeast"/>
+        <w:rPr>
+          <w:rFonts w:ascii="Consolas" w:eastAsia="Times New Roman" w:hAnsi="Consolas" w:cs="Times New Roman"/>
+          <w:color w:val="D4D4D4"/>
+          <w:sz w:val="21"/>
+          <w:szCs w:val="21"/>
+        </w:rPr>
+      </w:pPr>
+      <w:r>
+        <w:rPr>
+          <w:rFonts w:ascii="Consolas" w:eastAsia="Times New Roman" w:hAnsi="Consolas" w:cs="Times New Roman"/>
+          <w:color w:val="9CDCFE"/>
+          <w:sz w:val="21"/>
+          <w:szCs w:val="21"/>
+        </w:rPr>
+        <w:t>"main"</w:t>
+      </w:r>
+      <w:r>
+        <w:rPr>
+          <w:rFonts w:ascii="Consolas" w:eastAsia="Times New Roman" w:hAnsi="Consolas" w:cs="Times New Roman"/>
+          <w:color w:val="D4D4D4"/>
+          <w:sz w:val="21"/>
+          <w:szCs w:val="21"/>
+        </w:rPr>
+        <w:t>: </w:t>
+      </w:r>
+      <w:r>
+        <w:rPr>
+          <w:rFonts w:ascii="Consolas" w:eastAsia="Times New Roman" w:hAnsi="Consolas" w:cs="Times New Roman"/>
+          <w:color w:val="CE9178"/>
+          <w:sz w:val="21"/>
+          <w:szCs w:val="21"/>
+        </w:rPr>
+        <w:t>"./lib/index.js"</w:t>
+      </w:r>
+      <w:r>
+        <w:rPr>
+          <w:rFonts w:ascii="Consolas" w:eastAsia="Times New Roman" w:hAnsi="Consolas" w:cs="Times New Roman"/>
+          <w:color w:val="D4D4D4"/>
+          <w:sz w:val="21"/>
+          <w:szCs w:val="21"/>
+        </w:rPr>
+        <w:t>,</w:t>
+      </w:r>
+    </w:p>
+    <w:p>
+      <w:pPr>
+        <w:shd w:val="clear" w:color="auto" w:fill="1E1E1E"/>
+        <w:spacing w:after="0" w:line="285" w:lineRule="atLeast"/>
+        <w:rPr>
+          <w:rFonts w:ascii="Consolas" w:eastAsia="Times New Roman" w:hAnsi="Consolas" w:cs="Times New Roman"/>
+          <w:color w:val="D4D4D4"/>
+          <w:sz w:val="21"/>
+          <w:szCs w:val="21"/>
+        </w:rPr>
+      </w:pPr>
+      <w:r>
+        <w:rPr>
+          <w:rFonts w:ascii="Consolas" w:eastAsia="Times New Roman" w:hAnsi="Consolas" w:cs="Times New Roman"/>
+          <w:color w:val="D4D4D4"/>
+          <w:sz w:val="21"/>
+          <w:szCs w:val="21"/>
+        </w:rPr>
+        <w:t>  </w:t>
+      </w:r>
+      <w:r>
+        <w:rPr>
+          <w:rFonts w:ascii="Consolas" w:eastAsia="Times New Roman" w:hAnsi="Consolas" w:cs="Times New Roman"/>
+          <w:color w:val="9CDCFE"/>
+          <w:sz w:val="21"/>
+          <w:szCs w:val="21"/>
+        </w:rPr>
+        <w:t>"bin"</w:t>
+      </w:r>
+      <w:r>
+        <w:rPr>
+          <w:rFonts w:ascii="Consolas" w:eastAsia="Times New Roman" w:hAnsi="Consolas" w:cs="Times New Roman"/>
+          <w:color w:val="D4D4D4"/>
+          <w:sz w:val="21"/>
+          <w:szCs w:val="21"/>
+        </w:rPr>
+        <w:t>: {</w:t>
+      </w:r>
+      <w:r>
+        <w:rPr>
+          <w:rFonts w:ascii="Consolas" w:eastAsia="Times New Roman" w:hAnsi="Consolas" w:cs="Times New Roman"/>
+          <w:color w:val="9CDCFE"/>
+          <w:sz w:val="21"/>
+          <w:szCs w:val="21"/>
+        </w:rPr>
+        <w:t>"muneeb"</w:t>
+      </w:r>
+      <w:r>
+        <w:rPr>
+          <w:rFonts w:ascii="Consolas" w:eastAsia="Times New Roman" w:hAnsi="Consolas" w:cs="Times New Roman"/>
+          <w:color w:val="D4D4D4"/>
+          <w:sz w:val="21"/>
+          <w:szCs w:val="21"/>
+        </w:rPr>
+        <w:t>: </w:t>
+      </w:r>
+      <w:r>
+        <w:rPr>
+          <w:rFonts w:ascii="Consolas" w:eastAsia="Times New Roman" w:hAnsi="Consolas" w:cs="Times New Roman"/>
+          <w:color w:val="CE9178"/>
+          <w:sz w:val="21"/>
+          <w:szCs w:val="21"/>
+        </w:rPr>
+        <w:t>"./bin/index.js"</w:t>
+      </w:r>
+      <w:r>
+        <w:rPr>
+          <w:rFonts w:ascii="Consolas" w:eastAsia="Times New Roman" w:hAnsi="Consolas" w:cs="Times New Roman"/>
+          <w:color w:val="D4D4D4"/>
+          <w:sz w:val="21"/>
+          <w:szCs w:val="21"/>
+        </w:rPr>
+        <w:t>},</w:t>
+      </w:r>
+    </w:p>
+    <w:p>
+      <w:pPr>
+        <w:rPr>
+          <w:rFonts w:ascii="Times New Roman" w:hAnsi="Times New Roman" w:cs="Times New Roman"/>
+          <w:color w:val="000000"/>
+          <w:sz w:val="24"/>
+          <w:szCs w:val="24"/>
+        </w:rPr>
+      </w:pPr>
+      <w:r>
+        <w:rPr>
+          <w:rFonts w:ascii="Times New Roman" w:hAnsi="Times New Roman" w:cs="Times New Roman"/>
+          <w:color w:val="000000"/>
+          <w:sz w:val="24"/>
+          <w:szCs w:val="24"/>
+        </w:rPr>
+        <w:t>When we say Muneeb, it will run index.js file under bin folder</w:t>
+      </w:r>
+    </w:p>
+    <w:p>
+      <w:pPr>
+        <w:rPr>
+          <w:rFonts w:ascii="Times New Roman" w:hAnsi="Times New Roman" w:cs="Times New Roman"/>
+          <w:color w:val="000000"/>
+          <w:sz w:val="24"/>
+          <w:szCs w:val="24"/>
+        </w:rPr>
+      </w:pPr>
+      <w:r>
+        <w:rPr>
+          <w:rFonts w:ascii="Times New Roman" w:hAnsi="Times New Roman" w:cs="Times New Roman"/>
+          <w:color w:val="000000"/>
+          <w:sz w:val="24"/>
+          <w:szCs w:val="24"/>
+        </w:rPr>
+        <w:t>Updated Package.json file:</w:t>
+      </w:r>
+    </w:p>
+    <w:p>
+      <w:pPr>
+        <w:shd w:val="clear" w:color="auto" w:fill="1E1E1E"/>
+        <w:spacing w:after="0" w:line="285" w:lineRule="atLeast"/>
+        <w:rPr>
+          <w:rFonts w:ascii="Consolas" w:eastAsia="Times New Roman" w:hAnsi="Consolas" w:cs="Times New Roman"/>
+          <w:color w:val="D4D4D4"/>
+          <w:sz w:val="21"/>
+          <w:szCs w:val="21"/>
+        </w:rPr>
+      </w:pPr>
+      <w:r>
+        <w:rPr>
+          <w:rFonts w:ascii="Consolas" w:eastAsia="Times New Roman" w:hAnsi="Consolas" w:cs="Times New Roman"/>
+          <w:color w:val="D4D4D4"/>
+          <w:sz w:val="21"/>
+          <w:szCs w:val="21"/>
+        </w:rPr>
+        <w:t>{</w:t>
+      </w:r>
+    </w:p>
+    <w:p>
+      <w:pPr>
+        <w:shd w:val="clear" w:color="auto" w:fill="1E1E1E"/>
+        <w:spacing w:after="0" w:line="285" w:lineRule="atLeast"/>
+        <w:rPr>
+          <w:rFonts w:ascii="Consolas" w:eastAsia="Times New Roman" w:hAnsi="Consolas" w:cs="Times New Roman"/>
+          <w:color w:val="D4D4D4"/>
+          <w:sz w:val="21"/>
+          <w:szCs w:val="21"/>
+        </w:rPr>
+      </w:pPr>
+      <w:r>
+        <w:rPr>
+          <w:rFonts w:ascii="Consolas" w:eastAsia="Times New Roman" w:hAnsi="Consolas" w:cs="Times New Roman"/>
+          <w:color w:val="D4D4D4"/>
+          <w:sz w:val="21"/>
+          <w:szCs w:val="21"/>
+        </w:rPr>
+        <w:t>  </w:t>
+      </w:r>
+      <w:r>
+        <w:rPr>
+          <w:rFonts w:ascii="Consolas" w:eastAsia="Times New Roman" w:hAnsi="Consolas" w:cs="Times New Roman"/>
+          <w:color w:val="9CDCFE"/>
+          <w:sz w:val="21"/>
+          <w:szCs w:val="21"/>
+        </w:rPr>
+        <w:t>"name"</w:t>
+      </w:r>
+      <w:r>
+        <w:rPr>
+          <w:rFonts w:ascii="Consolas" w:eastAsia="Times New Roman" w:hAnsi="Consolas" w:cs="Times New Roman"/>
+          <w:color w:val="D4D4D4"/>
+          <w:sz w:val="21"/>
+          <w:szCs w:val="21"/>
+        </w:rPr>
+        <w:t>: </w:t>
+      </w:r>
+      <w:r>
+        <w:rPr>
+          <w:rFonts w:ascii="Consolas" w:eastAsia="Times New Roman" w:hAnsi="Consolas" w:cs="Times New Roman"/>
+          <w:color w:val="CE9178"/>
+          <w:sz w:val="21"/>
+          <w:szCs w:val="21"/>
+        </w:rPr>
+        <w:t>"muneeb-package-global"</w:t>
+      </w:r>
+      <w:r>
+        <w:rPr>
+          <w:rFonts w:ascii="Consolas" w:eastAsia="Times New Roman" w:hAnsi="Consolas" w:cs="Times New Roman"/>
+          <w:color w:val="D4D4D4"/>
+          <w:sz w:val="21"/>
+          <w:szCs w:val="21"/>
+        </w:rPr>
+        <w:t>,</w:t>
+      </w:r>
+    </w:p>
+    <w:p>
+      <w:pPr>
+        <w:shd w:val="clear" w:color="auto" w:fill="1E1E1E"/>
+        <w:spacing w:after="0" w:line="285" w:lineRule="atLeast"/>
+        <w:rPr>
+          <w:rFonts w:ascii="Consolas" w:eastAsia="Times New Roman" w:hAnsi="Consolas" w:cs="Times New Roman"/>
+          <w:color w:val="D4D4D4"/>
+          <w:sz w:val="21"/>
+          <w:szCs w:val="21"/>
+        </w:rPr>
+      </w:pPr>
+      <w:r>
+        <w:rPr>
+          <w:rFonts w:ascii="Consolas" w:eastAsia="Times New Roman" w:hAnsi="Consolas" w:cs="Times New Roman"/>
+          <w:color w:val="D4D4D4"/>
+          <w:sz w:val="21"/>
+          <w:szCs w:val="21"/>
+        </w:rPr>
+        <w:t>  </w:t>
+      </w:r>
+      <w:r>
+        <w:rPr>
+          <w:rFonts w:ascii="Consolas" w:eastAsia="Times New Roman" w:hAnsi="Consolas" w:cs="Times New Roman"/>
+          <w:color w:val="9CDCFE"/>
+          <w:sz w:val="21"/>
+          <w:szCs w:val="21"/>
+        </w:rPr>
+        <w:t>"version"</w:t>
+      </w:r>
+      <w:r>
+        <w:rPr>
+          <w:rFonts w:ascii="Consolas" w:eastAsia="Times New Roman" w:hAnsi="Consolas" w:cs="Times New Roman"/>
+          <w:color w:val="D4D4D4"/>
+          <w:sz w:val="21"/>
+          <w:szCs w:val="21"/>
+        </w:rPr>
+        <w:t>: </w:t>
+      </w:r>
+      <w:r>
+        <w:rPr>
+          <w:rFonts w:ascii="Consolas" w:eastAsia="Times New Roman" w:hAnsi="Consolas" w:cs="Times New Roman"/>
+          <w:color w:val="CE9178"/>
+          <w:sz w:val="21"/>
+          <w:szCs w:val="21"/>
+        </w:rPr>
+        <w:t>"1.0.0"</w:t>
+      </w:r>
+      <w:r>
+        <w:rPr>
+          <w:rFonts w:ascii="Consolas" w:eastAsia="Times New Roman" w:hAnsi="Consolas" w:cs="Times New Roman"/>
+          <w:color w:val="D4D4D4"/>
+          <w:sz w:val="21"/>
+          <w:szCs w:val="21"/>
+        </w:rPr>
+        <w:t>,</w:t>
+      </w:r>
+    </w:p>
+    <w:p>
+      <w:pPr>
+        <w:shd w:val="clear" w:color="auto" w:fill="1E1E1E"/>
+        <w:spacing w:after="0" w:line="285" w:lineRule="atLeast"/>
+        <w:rPr>
+          <w:rFonts w:ascii="Consolas" w:eastAsia="Times New Roman" w:hAnsi="Consolas" w:cs="Times New Roman"/>
+          <w:color w:val="D4D4D4"/>
+          <w:sz w:val="21"/>
+          <w:szCs w:val="21"/>
+        </w:rPr>
+      </w:pPr>
+      <w:r>
+        <w:rPr>
+          <w:rFonts w:ascii="Consolas" w:eastAsia="Times New Roman" w:hAnsi="Consolas" w:cs="Times New Roman"/>
+          <w:color w:val="D4D4D4"/>
+          <w:sz w:val="21"/>
+          <w:szCs w:val="21"/>
+        </w:rPr>
+        <w:t>  </w:t>
+      </w:r>
+      <w:r>
+        <w:rPr>
+          <w:rFonts w:ascii="Consolas" w:eastAsia="Times New Roman" w:hAnsi="Consolas" w:cs="Times New Roman"/>
+          <w:color w:val="9CDCFE"/>
+          <w:sz w:val="21"/>
+          <w:szCs w:val="21"/>
+        </w:rPr>
+        <w:t>"description"</w:t>
+      </w:r>
+      <w:r>
+        <w:rPr>
+          <w:rFonts w:ascii="Consolas" w:eastAsia="Times New Roman" w:hAnsi="Consolas" w:cs="Times New Roman"/>
+          <w:color w:val="D4D4D4"/>
+          <w:sz w:val="21"/>
+          <w:szCs w:val="21"/>
+        </w:rPr>
+        <w:t>: </w:t>
+      </w:r>
+      <w:r>
+        <w:rPr>
+          <w:rFonts w:ascii="Consolas" w:eastAsia="Times New Roman" w:hAnsi="Consolas" w:cs="Times New Roman"/>
+          <w:color w:val="CE9178"/>
+          <w:sz w:val="21"/>
+          <w:szCs w:val="21"/>
+        </w:rPr>
+        <w:t>""</w:t>
+      </w:r>
+      <w:r>
+        <w:rPr>
+          <w:rFonts w:ascii="Consolas" w:eastAsia="Times New Roman" w:hAnsi="Consolas" w:cs="Times New Roman"/>
+          <w:color w:val="D4D4D4"/>
+          <w:sz w:val="21"/>
+          <w:szCs w:val="21"/>
+        </w:rPr>
+        <w:t>,</w:t>
+      </w:r>
+    </w:p>
+    <w:p>
+      <w:pPr>
+        <w:shd w:val="clear" w:color="auto" w:fill="1E1E1E"/>
+        <w:spacing w:after="0" w:line="285" w:lineRule="atLeast"/>
+        <w:rPr>
+          <w:rFonts w:ascii="Consolas" w:eastAsia="Times New Roman" w:hAnsi="Consolas" w:cs="Times New Roman"/>
+          <w:color w:val="D4D4D4"/>
+          <w:sz w:val="21"/>
+          <w:szCs w:val="21"/>
+        </w:rPr>
+      </w:pPr>
+      <w:r>
+        <w:rPr>
+          <w:rFonts w:ascii="Consolas" w:eastAsia="Times New Roman" w:hAnsi="Consolas" w:cs="Times New Roman"/>
+          <w:color w:val="D4D4D4"/>
+          <w:sz w:val="21"/>
+          <w:szCs w:val="21"/>
+        </w:rPr>
+        <w:t>  </w:t>
+      </w:r>
+      <w:r>
+        <w:rPr>
+          <w:rFonts w:ascii="Consolas" w:eastAsia="Times New Roman" w:hAnsi="Consolas" w:cs="Times New Roman"/>
+          <w:color w:val="9CDCFE"/>
+          <w:sz w:val="21"/>
+          <w:szCs w:val="21"/>
+        </w:rPr>
+        <w:t>"main"</w:t>
+      </w:r>
+      <w:r>
+        <w:rPr>
+          <w:rFonts w:ascii="Consolas" w:eastAsia="Times New Roman" w:hAnsi="Consolas" w:cs="Times New Roman"/>
+          <w:color w:val="D4D4D4"/>
+          <w:sz w:val="21"/>
+          <w:szCs w:val="21"/>
+        </w:rPr>
+        <w:t>: </w:t>
+      </w:r>
+      <w:r>
+        <w:rPr>
+          <w:rFonts w:ascii="Consolas" w:eastAsia="Times New Roman" w:hAnsi="Consolas" w:cs="Times New Roman"/>
+          <w:color w:val="CE9178"/>
+          <w:sz w:val="21"/>
+          <w:szCs w:val="21"/>
+        </w:rPr>
+        <w:t>"./lib/index.js"</w:t>
+      </w:r>
+      <w:r>
+        <w:rPr>
+          <w:rFonts w:ascii="Consolas" w:eastAsia="Times New Roman" w:hAnsi="Consolas" w:cs="Times New Roman"/>
+          <w:color w:val="D4D4D4"/>
+          <w:sz w:val="21"/>
+          <w:szCs w:val="21"/>
+        </w:rPr>
+        <w:t>,</w:t>
+      </w:r>
+    </w:p>
+    <w:p>
+      <w:pPr>
+        <w:shd w:val="clear" w:color="auto" w:fill="1E1E1E"/>
+        <w:spacing w:after="0" w:line="285" w:lineRule="atLeast"/>
+        <w:rPr>
+          <w:rFonts w:ascii="Consolas" w:eastAsia="Times New Roman" w:hAnsi="Consolas" w:cs="Times New Roman"/>
+          <w:color w:val="D4D4D4"/>
+          <w:sz w:val="21"/>
+          <w:szCs w:val="21"/>
+        </w:rPr>
+      </w:pPr>
+      <w:r>
+        <w:rPr>
+          <w:rFonts w:ascii="Consolas" w:eastAsia="Times New Roman" w:hAnsi="Consolas" w:cs="Times New Roman"/>
+          <w:color w:val="D4D4D4"/>
+          <w:sz w:val="21"/>
+          <w:szCs w:val="21"/>
+        </w:rPr>
+        <w:t>  </w:t>
+      </w:r>
+      <w:r>
+        <w:rPr>
+          <w:rFonts w:ascii="Consolas" w:eastAsia="Times New Roman" w:hAnsi="Consolas" w:cs="Times New Roman"/>
+          <w:color w:val="9CDCFE"/>
+          <w:sz w:val="21"/>
+          <w:szCs w:val="21"/>
+        </w:rPr>
+        <w:t>"bin"</w:t>
+      </w:r>
+      <w:r>
+        <w:rPr>
+          <w:rFonts w:ascii="Consolas" w:eastAsia="Times New Roman" w:hAnsi="Consolas" w:cs="Times New Roman"/>
+          <w:color w:val="D4D4D4"/>
+          <w:sz w:val="21"/>
+          <w:szCs w:val="21"/>
+        </w:rPr>
+        <w:t>: {</w:t>
+      </w:r>
+      <w:r>
+        <w:rPr>
+          <w:rFonts w:ascii="Consolas" w:eastAsia="Times New Roman" w:hAnsi="Consolas" w:cs="Times New Roman"/>
+          <w:color w:val="9CDCFE"/>
+          <w:sz w:val="21"/>
+          <w:szCs w:val="21"/>
+        </w:rPr>
+        <w:t>"muneeb"</w:t>
+      </w:r>
+      <w:r>
+        <w:rPr>
+          <w:rFonts w:ascii="Consolas" w:eastAsia="Times New Roman" w:hAnsi="Consolas" w:cs="Times New Roman"/>
+          <w:color w:val="D4D4D4"/>
+          <w:sz w:val="21"/>
+          <w:szCs w:val="21"/>
+        </w:rPr>
+        <w:t>: </w:t>
+      </w:r>
+      <w:r>
+        <w:rPr>
+          <w:rFonts w:ascii="Consolas" w:eastAsia="Times New Roman" w:hAnsi="Consolas" w:cs="Times New Roman"/>
+          <w:color w:val="CE9178"/>
+          <w:sz w:val="21"/>
+          <w:szCs w:val="21"/>
+        </w:rPr>
+        <w:t>"./bin/index.js"</w:t>
+      </w:r>
+      <w:r>
+        <w:rPr>
+          <w:rFonts w:ascii="Consolas" w:eastAsia="Times New Roman" w:hAnsi="Consolas" w:cs="Times New Roman"/>
+          <w:color w:val="D4D4D4"/>
+          <w:sz w:val="21"/>
+          <w:szCs w:val="21"/>
+        </w:rPr>
+        <w:t>},</w:t>
+      </w:r>
+    </w:p>
+    <w:p>
+      <w:pPr>
+        <w:shd w:val="clear" w:color="auto" w:fill="1E1E1E"/>
+        <w:spacing w:after="0" w:line="285" w:lineRule="atLeast"/>
+        <w:rPr>
+          <w:rFonts w:ascii="Consolas" w:eastAsia="Times New Roman" w:hAnsi="Consolas" w:cs="Times New Roman"/>
+          <w:color w:val="D4D4D4"/>
+          <w:sz w:val="21"/>
+          <w:szCs w:val="21"/>
+        </w:rPr>
+      </w:pPr>
+      <w:r>
+        <w:rPr>
+          <w:rFonts w:ascii="Consolas" w:eastAsia="Times New Roman" w:hAnsi="Consolas" w:cs="Times New Roman"/>
+          <w:color w:val="D4D4D4"/>
+          <w:sz w:val="21"/>
+          <w:szCs w:val="21"/>
+        </w:rPr>
+        <w:t>  </w:t>
+      </w:r>
+      <w:r>
+        <w:rPr>
+          <w:rFonts w:ascii="Consolas" w:eastAsia="Times New Roman" w:hAnsi="Consolas" w:cs="Times New Roman"/>
+          <w:color w:val="9CDCFE"/>
+          <w:sz w:val="21"/>
+          <w:szCs w:val="21"/>
+        </w:rPr>
+        <w:t>"scripts"</w:t>
+      </w:r>
+      <w:r>
+        <w:rPr>
+          <w:rFonts w:ascii="Consolas" w:eastAsia="Times New Roman" w:hAnsi="Consolas" w:cs="Times New Roman"/>
+          <w:color w:val="D4D4D4"/>
+          <w:sz w:val="21"/>
+          <w:szCs w:val="21"/>
+        </w:rPr>
+        <w:t>: {</w:t>
+      </w:r>
+    </w:p>
+    <w:p>
+      <w:pPr>
+        <w:shd w:val="clear" w:color="auto" w:fill="1E1E1E"/>
+        <w:spacing w:after="0" w:line="285" w:lineRule="atLeast"/>
+        <w:rPr>
+          <w:rFonts w:ascii="Consolas" w:eastAsia="Times New Roman" w:hAnsi="Consolas" w:cs="Times New Roman"/>
+          <w:color w:val="D4D4D4"/>
+          <w:sz w:val="21"/>
+          <w:szCs w:val="21"/>
+        </w:rPr>
+      </w:pPr>
+      <w:r>
+        <w:rPr>
+          <w:rFonts w:ascii="Consolas" w:eastAsia="Times New Roman" w:hAnsi="Consolas" w:cs="Times New Roman"/>
+          <w:color w:val="D4D4D4"/>
+          <w:sz w:val="21"/>
+          <w:szCs w:val="21"/>
+        </w:rPr>
+        <w:t>    </w:t>
+      </w:r>
+      <w:r>
+        <w:rPr>
+          <w:rFonts w:ascii="Consolas" w:eastAsia="Times New Roman" w:hAnsi="Consolas" w:cs="Times New Roman"/>
+          <w:color w:val="9CDCFE"/>
+          <w:sz w:val="21"/>
+          <w:szCs w:val="21"/>
+        </w:rPr>
+        <w:t>"test"</w:t>
+      </w:r>
+      <w:r>
+        <w:rPr>
+          <w:rFonts w:ascii="Consolas" w:eastAsia="Times New Roman" w:hAnsi="Consolas" w:cs="Times New Roman"/>
+          <w:color w:val="D4D4D4"/>
+          <w:sz w:val="21"/>
+          <w:szCs w:val="21"/>
+        </w:rPr>
+        <w:t>: </w:t>
+      </w:r>
+      <w:r>
+        <w:rPr>
+          <w:rFonts w:ascii="Consolas" w:eastAsia="Times New Roman" w:hAnsi="Consolas" w:cs="Times New Roman"/>
+          <w:color w:val="CE9178"/>
+          <w:sz w:val="21"/>
+          <w:szCs w:val="21"/>
+        </w:rPr>
+        <w:t>"echo </w:t>
+      </w:r>
+      <w:r>
+        <w:rPr>
+          <w:rFonts w:ascii="Consolas" w:eastAsia="Times New Roman" w:hAnsi="Consolas" w:cs="Times New Roman"/>
+          <w:color w:val="D7BA7D"/>
+          <w:sz w:val="21"/>
+          <w:szCs w:val="21"/>
+        </w:rPr>
+        <w:t>\"</w:t>
+      </w:r>
+      <w:r>
+        <w:rPr>
+          <w:rFonts w:ascii="Consolas" w:eastAsia="Times New Roman" w:hAnsi="Consolas" w:cs="Times New Roman"/>
+          <w:color w:val="CE9178"/>
+          <w:sz w:val="21"/>
+          <w:szCs w:val="21"/>
+        </w:rPr>
+        <w:t>Error: no test specified</w:t>
+      </w:r>
+      <w:r>
+        <w:rPr>
+          <w:rFonts w:ascii="Consolas" w:eastAsia="Times New Roman" w:hAnsi="Consolas" w:cs="Times New Roman"/>
+          <w:color w:val="D7BA7D"/>
+          <w:sz w:val="21"/>
+          <w:szCs w:val="21"/>
+        </w:rPr>
+        <w:t>\"</w:t>
+      </w:r>
+      <w:r>
+        <w:rPr>
+          <w:rFonts w:ascii="Consolas" w:eastAsia="Times New Roman" w:hAnsi="Consolas" w:cs="Times New Roman"/>
+          <w:color w:val="CE9178"/>
+          <w:sz w:val="21"/>
+          <w:szCs w:val="21"/>
+        </w:rPr>
+        <w:t> &amp;&amp; exit 1"</w:t>
+      </w:r>
+    </w:p>
+    <w:p>
+      <w:pPr>
+        <w:shd w:val="clear" w:color="auto" w:fill="1E1E1E"/>
+        <w:spacing w:after="0" w:line="285" w:lineRule="atLeast"/>
+        <w:rPr>
+          <w:rFonts w:ascii="Consolas" w:eastAsia="Times New Roman" w:hAnsi="Consolas" w:cs="Times New Roman"/>
+          <w:color w:val="D4D4D4"/>
+          <w:sz w:val="21"/>
+          <w:szCs w:val="21"/>
+        </w:rPr>
+      </w:pPr>
+      <w:r>
+        <w:rPr>
+          <w:rFonts w:ascii="Consolas" w:eastAsia="Times New Roman" w:hAnsi="Consolas" w:cs="Times New Roman"/>
+          <w:color w:val="D4D4D4"/>
+          <w:sz w:val="21"/>
+          <w:szCs w:val="21"/>
+        </w:rPr>
+        <w:t>  },</w:t>
+      </w:r>
+    </w:p>
+    <w:p>
+      <w:pPr>
+        <w:shd w:val="clear" w:color="auto" w:fill="1E1E1E"/>
+        <w:spacing w:after="0" w:line="285" w:lineRule="atLeast"/>
+        <w:rPr>
+          <w:rFonts w:ascii="Consolas" w:eastAsia="Times New Roman" w:hAnsi="Consolas" w:cs="Times New Roman"/>
+          <w:color w:val="D4D4D4"/>
+          <w:sz w:val="21"/>
+          <w:szCs w:val="21"/>
+        </w:rPr>
+      </w:pPr>
+      <w:r>
+        <w:rPr>
+          <w:rFonts w:ascii="Consolas" w:eastAsia="Times New Roman" w:hAnsi="Consolas" w:cs="Times New Roman"/>
+          <w:color w:val="D4D4D4"/>
+          <w:sz w:val="21"/>
+          <w:szCs w:val="21"/>
+        </w:rPr>
+        <w:t>  </w:t>
+      </w:r>
+      <w:r>
+        <w:rPr>
+          <w:rFonts w:ascii="Consolas" w:eastAsia="Times New Roman" w:hAnsi="Consolas" w:cs="Times New Roman"/>
+          <w:color w:val="9CDCFE"/>
+          <w:sz w:val="21"/>
+          <w:szCs w:val="21"/>
+        </w:rPr>
+        <w:t>"author"</w:t>
+      </w:r>
+      <w:r>
+        <w:rPr>
+          <w:rFonts w:ascii="Consolas" w:eastAsia="Times New Roman" w:hAnsi="Consolas" w:cs="Times New Roman"/>
+          <w:color w:val="D4D4D4"/>
+          <w:sz w:val="21"/>
+          <w:szCs w:val="21"/>
+        </w:rPr>
+        <w:t>: </w:t>
+      </w:r>
+      <w:r>
+        <w:rPr>
+          <w:rFonts w:ascii="Consolas" w:eastAsia="Times New Roman" w:hAnsi="Consolas" w:cs="Times New Roman"/>
+          <w:color w:val="CE9178"/>
+          <w:sz w:val="21"/>
+          <w:szCs w:val="21"/>
+        </w:rPr>
+        <w:t>""</w:t>
+      </w:r>
+      <w:r>
+        <w:rPr>
+          <w:rFonts w:ascii="Consolas" w:eastAsia="Times New Roman" w:hAnsi="Consolas" w:cs="Times New Roman"/>
+          <w:color w:val="D4D4D4"/>
+          <w:sz w:val="21"/>
+          <w:szCs w:val="21"/>
+        </w:rPr>
+        <w:t>,</w:t>
+      </w:r>
+    </w:p>
+    <w:p>
+      <w:pPr>
+        <w:shd w:val="clear" w:color="auto" w:fill="1E1E1E"/>
+        <w:spacing w:after="0" w:line="285" w:lineRule="atLeast"/>
+        <w:rPr>
+          <w:rFonts w:ascii="Consolas" w:eastAsia="Times New Roman" w:hAnsi="Consolas" w:cs="Times New Roman"/>
+          <w:color w:val="D4D4D4"/>
+          <w:sz w:val="21"/>
+          <w:szCs w:val="21"/>
+        </w:rPr>
+      </w:pPr>
+      <w:r>
+        <w:rPr>
+          <w:rFonts w:ascii="Consolas" w:eastAsia="Times New Roman" w:hAnsi="Consolas" w:cs="Times New Roman"/>
+          <w:color w:val="D4D4D4"/>
+          <w:sz w:val="21"/>
+          <w:szCs w:val="21"/>
+        </w:rPr>
+        <w:t>  </w:t>
+      </w:r>
+      <w:r>
+        <w:rPr>
+          <w:rFonts w:ascii="Consolas" w:eastAsia="Times New Roman" w:hAnsi="Consolas" w:cs="Times New Roman"/>
+          <w:color w:val="9CDCFE"/>
+          <w:sz w:val="21"/>
+          <w:szCs w:val="21"/>
+        </w:rPr>
+        <w:t>"license"</w:t>
+      </w:r>
+      <w:r>
+        <w:rPr>
+          <w:rFonts w:ascii="Consolas" w:eastAsia="Times New Roman" w:hAnsi="Consolas" w:cs="Times New Roman"/>
+          <w:color w:val="D4D4D4"/>
+          <w:sz w:val="21"/>
+          <w:szCs w:val="21"/>
+        </w:rPr>
+        <w:t>: </w:t>
+      </w:r>
+      <w:r>
+        <w:rPr>
+          <w:rFonts w:ascii="Consolas" w:eastAsia="Times New Roman" w:hAnsi="Consolas" w:cs="Times New Roman"/>
+          <w:color w:val="CE9178"/>
+          <w:sz w:val="21"/>
+          <w:szCs w:val="21"/>
+        </w:rPr>
+        <w:t>"ISC"</w:t>
+      </w:r>
+      <w:r>
+        <w:rPr>
+          <w:rFonts w:ascii="Consolas" w:eastAsia="Times New Roman" w:hAnsi="Consolas" w:cs="Times New Roman"/>
+          <w:color w:val="D4D4D4"/>
+          <w:sz w:val="21"/>
+          <w:szCs w:val="21"/>
+        </w:rPr>
+        <w:t>,</w:t>
+      </w:r>
+    </w:p>
+    <w:p>
+      <w:pPr>
+        <w:shd w:val="clear" w:color="auto" w:fill="1E1E1E"/>
+        <w:spacing w:after="0" w:line="285" w:lineRule="atLeast"/>
+        <w:rPr>
+          <w:rFonts w:ascii="Consolas" w:eastAsia="Times New Roman" w:hAnsi="Consolas" w:cs="Times New Roman"/>
+          <w:color w:val="D4D4D4"/>
+          <w:sz w:val="21"/>
+          <w:szCs w:val="21"/>
+        </w:rPr>
+      </w:pPr>
+      <w:r>
+        <w:rPr>
+          <w:rFonts w:ascii="Consolas" w:eastAsia="Times New Roman" w:hAnsi="Consolas" w:cs="Times New Roman"/>
+          <w:color w:val="D4D4D4"/>
+          <w:sz w:val="21"/>
+          <w:szCs w:val="21"/>
+        </w:rPr>
+        <w:t>  </w:t>
+      </w:r>
+      <w:r>
+        <w:rPr>
+          <w:rFonts w:ascii="Consolas" w:eastAsia="Times New Roman" w:hAnsi="Consolas" w:cs="Times New Roman"/>
+          <w:color w:val="9CDCFE"/>
+          <w:sz w:val="21"/>
+          <w:szCs w:val="21"/>
+        </w:rPr>
+        <w:t>"dependencies"</w:t>
+      </w:r>
+      <w:r>
+        <w:rPr>
+          <w:rFonts w:ascii="Consolas" w:eastAsia="Times New Roman" w:hAnsi="Consolas" w:cs="Times New Roman"/>
+          <w:color w:val="D4D4D4"/>
+          <w:sz w:val="21"/>
+          <w:szCs w:val="21"/>
+        </w:rPr>
+        <w:t>: {</w:t>
+      </w:r>
+    </w:p>
+    <w:p>
+      <w:pPr>
+        <w:shd w:val="clear" w:color="auto" w:fill="1E1E1E"/>
+        <w:spacing w:after="0" w:line="285" w:lineRule="atLeast"/>
+        <w:rPr>
+          <w:rFonts w:ascii="Consolas" w:eastAsia="Times New Roman" w:hAnsi="Consolas" w:cs="Times New Roman"/>
+          <w:color w:val="D4D4D4"/>
+          <w:sz w:val="21"/>
+          <w:szCs w:val="21"/>
+        </w:rPr>
+      </w:pPr>
+      <w:r>
+        <w:rPr>
+          <w:rFonts w:ascii="Consolas" w:eastAsia="Times New Roman" w:hAnsi="Consolas" w:cs="Times New Roman"/>
+          <w:color w:val="D4D4D4"/>
+          <w:sz w:val="21"/>
+          <w:szCs w:val="21"/>
+        </w:rPr>
+        <w:t>    </w:t>
+      </w:r>
+      <w:r>
+        <w:rPr>
+          <w:rFonts w:ascii="Consolas" w:eastAsia="Times New Roman" w:hAnsi="Consolas" w:cs="Times New Roman"/>
+          <w:color w:val="9CDCFE"/>
+          <w:sz w:val="21"/>
+          <w:szCs w:val="21"/>
+        </w:rPr>
+        <w:t>"@types/node"</w:t>
+      </w:r>
+      <w:r>
+        <w:rPr>
+          <w:rFonts w:ascii="Consolas" w:eastAsia="Times New Roman" w:hAnsi="Consolas" w:cs="Times New Roman"/>
+          <w:color w:val="D4D4D4"/>
+          <w:sz w:val="21"/>
+          <w:szCs w:val="21"/>
+        </w:rPr>
+        <w:t>: </w:t>
+      </w:r>
+      <w:r>
+        <w:rPr>
+          <w:rFonts w:ascii="Consolas" w:eastAsia="Times New Roman" w:hAnsi="Consolas" w:cs="Times New Roman"/>
+          <w:color w:val="CE9178"/>
+          <w:sz w:val="21"/>
+          <w:szCs w:val="21"/>
+        </w:rPr>
+        <w:t>"^16.10.1"</w:t>
+      </w:r>
+    </w:p>
+    <w:p>
+      <w:pPr>
+        <w:shd w:val="clear" w:color="auto" w:fill="1E1E1E"/>
+        <w:spacing w:after="0" w:line="285" w:lineRule="atLeast"/>
+        <w:rPr>
+          <w:rFonts w:ascii="Consolas" w:eastAsia="Times New Roman" w:hAnsi="Consolas" w:cs="Times New Roman"/>
+          <w:color w:val="D4D4D4"/>
+          <w:sz w:val="21"/>
+          <w:szCs w:val="21"/>
+        </w:rPr>
+      </w:pPr>
+      <w:r>
+        <w:rPr>
+          <w:rFonts w:ascii="Consolas" w:eastAsia="Times New Roman" w:hAnsi="Consolas" w:cs="Times New Roman"/>
+          <w:color w:val="D4D4D4"/>
+          <w:sz w:val="21"/>
+          <w:szCs w:val="21"/>
+        </w:rPr>
+        <w:t>  }</w:t>
+      </w:r>
+    </w:p>
+    <w:p>
+      <w:pPr>
+        <w:shd w:val="clear" w:color="auto" w:fill="1E1E1E"/>
+        <w:spacing w:after="0" w:line="285" w:lineRule="atLeast"/>
+        <w:rPr>
+          <w:rFonts w:ascii="Consolas" w:eastAsia="Times New Roman" w:hAnsi="Consolas" w:cs="Times New Roman"/>
+          <w:color w:val="D4D4D4"/>
+          <w:sz w:val="21"/>
+          <w:szCs w:val="21"/>
+        </w:rPr>
+      </w:pPr>
+      <w:r>
+        <w:rPr>
+          <w:rFonts w:ascii="Consolas" w:eastAsia="Times New Roman" w:hAnsi="Consolas" w:cs="Times New Roman"/>
+          <w:color w:val="D4D4D4"/>
+          <w:sz w:val="21"/>
+          <w:szCs w:val="21"/>
+        </w:rPr>
+        <w:t>}</w:t>
+      </w:r>
+    </w:p>
+    <w:p>
+      <w:pPr>
+        <w:shd w:val="clear" w:color="auto" w:fill="1E1E1E"/>
+        <w:spacing w:after="0" w:line="285" w:lineRule="atLeast"/>
+        <w:rPr>
+          <w:rFonts w:ascii="Consolas" w:eastAsia="Times New Roman" w:hAnsi="Consolas" w:cs="Times New Roman"/>
+          <w:color w:val="D4D4D4"/>
+          <w:sz w:val="21"/>
+          <w:szCs w:val="21"/>
+        </w:rPr>
+      </w:pPr>
+    </w:p>
+    <w:p>
+      <w:pPr>
+        <w:shd w:val="clear" w:color="auto" w:fill="1E1E1E"/>
+        <w:spacing w:after="0" w:line="285" w:lineRule="atLeast"/>
+        <w:rPr>
+          <w:rFonts w:ascii="Consolas" w:eastAsia="Times New Roman" w:hAnsi="Consolas" w:cs="Times New Roman"/>
+          <w:color w:val="D4D4D4"/>
+          <w:sz w:val="21"/>
+          <w:szCs w:val="21"/>
+        </w:rPr>
+      </w:pPr>
+    </w:p>
+    <w:p>
+      <w:pPr>
+        <w:rPr>
+          <w:rFonts w:ascii="Times New Roman" w:hAnsi="Times New Roman" w:cs="Times New Roman"/>
+          <w:color w:val="000000"/>
+          <w:sz w:val="24"/>
+          <w:szCs w:val="24"/>
+        </w:rPr>
+      </w:pPr>
+    </w:p>
+    <w:p>
+      <w:pPr>
+        <w:pStyle w:val="ListParagraph"/>
+        <w:numPr>
+          <w:ilvl w:val="0"/>
+          <w:numId w:val="3"/>
+        </w:numPr>
+        <w:rPr>
+          <w:rFonts w:ascii="Times New Roman" w:hAnsi="Times New Roman" w:cs="Times New Roman"/>
+          <w:color w:val="000000"/>
+          <w:sz w:val="24"/>
+          <w:szCs w:val="24"/>
+        </w:rPr>
+      </w:pPr>
+      <w:r>
+        <w:rPr>
+          <w:rFonts w:ascii="Times New Roman" w:hAnsi="Times New Roman" w:cs="Times New Roman"/>
+          <w:color w:val="000000"/>
+          <w:sz w:val="24"/>
+          <w:szCs w:val="24"/>
+        </w:rPr>
+        <w:t>Make sure to compile index.ts file in bin folder before publishing (node bin/index.ts)</w:t>
+      </w:r>
+    </w:p>
+    <w:p>
+      <w:pPr>
+        <w:pStyle w:val="ListParagraph"/>
+        <w:numPr>
+          <w:ilvl w:val="0"/>
+          <w:numId w:val="3"/>
+        </w:numPr>
+        <w:rPr>
+          <w:rFonts w:ascii="Times New Roman" w:hAnsi="Times New Roman" w:cs="Times New Roman"/>
+          <w:color w:val="000000"/>
+          <w:sz w:val="24"/>
+          <w:szCs w:val="24"/>
+        </w:rPr>
+      </w:pPr>
+      <w:r>
+        <w:rPr>
+          <w:rFonts w:ascii="Times New Roman" w:hAnsi="Times New Roman" w:cs="Times New Roman"/>
+          <w:color w:val="000000"/>
+          <w:sz w:val="24"/>
+          <w:szCs w:val="24"/>
+        </w:rPr>
+        <w:t>Now publish package (</w:t>
+      </w:r>
+      <w:r>
+        <w:rPr>
+          <w:rFonts w:ascii="Segoe UI" w:hAnsi="Segoe UI" w:cs="Segoe UI"/>
+          <w:color w:val="24292F"/>
+          <w:shd w:val="clear" w:color="auto" w:fill="FFFFFF"/>
+        </w:rPr>
+        <w:t>npm publish --access public</w:t>
+      </w:r>
+      <w:r>
+        <w:rPr>
+          <w:rFonts w:ascii="Segoe UI" w:hAnsi="Segoe UI" w:cs="Segoe UI"/>
+          <w:color w:val="24292F"/>
+          <w:shd w:val="clear" w:color="auto" w:fill="FFFFFF"/>
+        </w:rPr>
+        <w:t>)</w:t>
+      </w:r>
+    </w:p>
+    <w:p>
+      <w:pPr>
+        <w:pStyle w:val="ListParagraph"/>
+        <w:numPr>
+          <w:ilvl w:val="0"/>
+          <w:numId w:val="3"/>
+        </w:numPr>
+        <w:rPr>
+          <w:rFonts w:ascii="Times New Roman" w:hAnsi="Times New Roman" w:cs="Times New Roman"/>
+          <w:color w:val="000000"/>
+          <w:sz w:val="24"/>
+          <w:szCs w:val="24"/>
+        </w:rPr>
+      </w:pPr>
+      <w:r>
+        <w:rPr>
+          <w:rFonts w:ascii="Segoe UI" w:hAnsi="Segoe UI" w:cs="Segoe UI"/>
+          <w:color w:val="24292F"/>
+          <w:shd w:val="clear" w:color="auto" w:fill="FFFFFF"/>
+        </w:rPr>
+        <w:t xml:space="preserve">After that install package globally in your system </w:t>
+      </w:r>
+      <w:r>
+        <w:rPr>
+          <w:rFonts w:ascii="Segoe UI" w:hAnsi="Segoe UI" w:cs="Segoe UI"/>
+          <w:color w:val="24292F"/>
+          <w:shd w:val="clear" w:color="auto" w:fill="FFFFFF"/>
+        </w:rPr>
+        <w:t xml:space="preserve">with –g </w:t>
+      </w:r>
+    </w:p>
+    <w:p>
+      <w:pPr>
+        <w:rPr>
+          <w:rFonts w:ascii="Times New Roman" w:hAnsi="Times New Roman" w:cs="Times New Roman"/>
+          <w:color w:val="000000"/>
+          <w:sz w:val="24"/>
+          <w:szCs w:val="24"/>
+        </w:rPr>
+      </w:pPr>
+      <w:r>
+        <w:rPr>
+          <w:rFonts w:ascii="Times New Roman" w:hAnsi="Times New Roman" w:cs="Times New Roman"/>
+          <w:color w:val="000000"/>
+          <w:sz w:val="24"/>
+          <w:szCs w:val="24"/>
+        </w:rPr>
+        <w:t>Example:</w:t>
+      </w:r>
+    </w:p>
+    <w:p>
+      <w:pPr>
+        <w:rPr>
+          <w:rFonts w:ascii="Times New Roman" w:hAnsi="Times New Roman" w:cs="Times New Roman"/>
+          <w:color w:val="000000"/>
+          <w:sz w:val="24"/>
+          <w:szCs w:val="24"/>
+        </w:rPr>
+      </w:pPr>
+      <w:r>
+        <w:rPr>
+          <w:rFonts w:ascii="Times New Roman" w:hAnsi="Times New Roman" w:cs="Times New Roman"/>
+          <w:color w:val="000000"/>
+          <w:sz w:val="24"/>
+          <w:szCs w:val="24"/>
+        </w:rPr>
+        <w:t xml:space="preserve">npm i </w:t>
+      </w:r>
+      <w:hyperlink r:id="rId6" w:history="1">
+        <w:r>
+          <w:rPr>
+            <w:rStyle w:val="Hyperlink"/>
+            <w:rFonts w:ascii="Times New Roman" w:hAnsi="Times New Roman" w:cs="Times New Roman"/>
+            <w:sz w:val="24"/>
+            <w:szCs w:val="24"/>
+          </w:rPr>
+          <w:t>muneeb-package-global@1.0.0</w:t>
+        </w:r>
+      </w:hyperlink>
+      <w:r>
+        <w:rPr>
+          <w:rFonts w:ascii="Times New Roman" w:hAnsi="Times New Roman" w:cs="Times New Roman"/>
+          <w:color w:val="000000"/>
+          <w:sz w:val="24"/>
+          <w:szCs w:val="24"/>
+        </w:rPr>
+        <w:t xml:space="preserve"> –g</w:t>
+      </w:r>
+    </w:p>
+    <w:p>
+      <w:pPr>
+        <w:pStyle w:val="ListParagraph"/>
+        <w:numPr>
+          <w:ilvl w:val="0"/>
+          <w:numId w:val="3"/>
+        </w:numPr>
+        <w:rPr>
+          <w:rFonts w:ascii="Times New Roman" w:hAnsi="Times New Roman" w:cs="Times New Roman"/>
+          <w:color w:val="000000"/>
+          <w:sz w:val="24"/>
+          <w:szCs w:val="24"/>
+        </w:rPr>
+      </w:pPr>
+      <w:r>
+        <w:rPr>
+          <w:rFonts w:ascii="Times New Roman" w:hAnsi="Times New Roman" w:cs="Times New Roman"/>
+          <w:color w:val="000000"/>
+          <w:sz w:val="24"/>
+          <w:szCs w:val="24"/>
+        </w:rPr>
+        <w:t xml:space="preserve">Now Run CLI with name passed in bin under package.json file </w:t>
+      </w:r>
+    </w:p>
+    <w:p>
+      <w:pPr>
+        <w:ind w:left="360"/>
+        <w:rPr>
+          <w:rFonts w:ascii="Times New Roman" w:hAnsi="Times New Roman" w:cs="Times New Roman"/>
+          <w:color w:val="000000"/>
+          <w:sz w:val="24"/>
+          <w:szCs w:val="24"/>
+        </w:rPr>
+      </w:pPr>
+      <w:r>
+        <w:rPr>
+          <w:rFonts w:ascii="Times New Roman" w:hAnsi="Times New Roman" w:cs="Times New Roman"/>
+          <w:color w:val="000000"/>
+          <w:sz w:val="24"/>
+          <w:szCs w:val="24"/>
+        </w:rPr>
+        <w:lastRenderedPageBreak/>
+        <w:t>Example:</w:t>
+      </w:r>
+    </w:p>
+    <w:p>
+      <w:pPr>
+        <w:ind w:left="360"/>
+        <w:rPr>
+          <w:rFonts w:ascii="Times New Roman" w:hAnsi="Times New Roman" w:cs="Times New Roman"/>
+          <w:color w:val="000000"/>
+          <w:sz w:val="24"/>
+          <w:szCs w:val="24"/>
+        </w:rPr>
+      </w:pPr>
+      <w:r>
+        <w:rPr>
+          <w:noProof/>
+        </w:rPr>
+        <w:drawing>
+          <wp:inline distT="0" distB="0" distL="0" distR="0" wp14:anchorId="66A96C13" wp14:editId="14D5AEAB">
+            <wp:extent cx="5943600" cy="1106170"/>
+            <wp:effectExtent l="0" t="0" r="0" b="0"/>
+            <wp:docPr id="1" name="Picture 1"/>
+            <wp:cNvGraphicFramePr>
+              <a:graphicFrameLocks xmlns:a="http://schemas.openxmlformats.org/drawingml/2006/main" noChangeAspect="1"/>
+            </wp:cNvGraphicFramePr>
+            <a:graphic xmlns:a="http://schemas.openxmlformats.org/drawingml/2006/main">
+              <a:graphicData uri="http://schemas.openxmlformats.org/drawingml/2006/picture">
+                <pic:pic xmlns:pic="http://schemas.openxmlformats.org/drawingml/2006/picture">
+                  <pic:nvPicPr>
+                    <pic:cNvPr id="1" name=""/>
+                    <pic:cNvPicPr/>
+                  </pic:nvPicPr>
+                  <pic:blipFill>
+                    <a:blip r:embed="rId7"/>
+                    <a:stretch>
+                      <a:fillRect/>
+                    </a:stretch>
+                  </pic:blipFill>
+                  <pic:spPr>
+                    <a:xfrm>
+                      <a:off x="0" y="0"/>
+                      <a:ext cx="5943600" cy="1106170"/>
+                    </a:xfrm>
+                    <a:prstGeom prst="rect">
+                      <a:avLst/>
+                    </a:prstGeom>
+                  </pic:spPr>
+                </pic:pic>
+              </a:graphicData>
+            </a:graphic>
+          </wp:inline>
+        </w:drawing>
+      </w:r>
+    </w:p>
+    <w:p>
+      <w:pPr>
+        <w:rPr>
+          <w:rFonts w:ascii="Times New Roman" w:hAnsi="Times New Roman" w:cs="Times New Roman"/>
+          <w:b/>
+          <w:color w:val="000000"/>
+          <w:sz w:val="24"/>
+          <w:szCs w:val="24"/>
+        </w:rPr>
+      </w:pPr>
+    </w:p>
+    <w:p>
+      <w:pPr>
+        <w:rPr>
+          <w:rFonts w:ascii="Times New Roman" w:hAnsi="Times New Roman" w:cs="Times New Roman"/>
+          <w:b/>
+          <w:color w:val="000000"/>
+          <w:sz w:val="24"/>
+          <w:szCs w:val="24"/>
+        </w:rPr>
+      </w:pPr>
+      <w:bookmarkStart w:id="0" w:name="_GoBack"/>
+      <w:bookmarkEnd w:id="0"/>
+      <w:r>
+        <w:rPr>
+          <w:rFonts w:ascii="Times New Roman" w:hAnsi="Times New Roman" w:cs="Times New Roman"/>
+          <w:b/>
+          <w:color w:val="000000"/>
+          <w:sz w:val="24"/>
+          <w:szCs w:val="24"/>
+        </w:rPr>
+        <w:t>To Update Package:</w:t>
+      </w:r>
+    </w:p>
+    <w:p>
+      <w:pPr>
+        <w:pStyle w:val="ListParagraph"/>
+        <w:numPr>
+          <w:ilvl w:val="0"/>
+          <w:numId w:val="6"/>
+        </w:numPr>
+        <w:rPr>
+          <w:rFonts w:ascii="Times New Roman" w:hAnsi="Times New Roman" w:cs="Times New Roman"/>
+          <w:color w:val="000000"/>
+          <w:sz w:val="24"/>
+          <w:szCs w:val="24"/>
+        </w:rPr>
+      </w:pPr>
+      <w:r>
+        <w:rPr>
+          <w:rFonts w:ascii="Times New Roman" w:hAnsi="Times New Roman" w:cs="Times New Roman"/>
+          <w:color w:val="000000"/>
+          <w:sz w:val="24"/>
+          <w:szCs w:val="24"/>
+        </w:rPr>
+        <w:t>Update your work in either lib folder (make sure to do tsc lib/index.ts) or in bin folder in index.ts file (make sure to do compile tsc bin/index.ts)</w:t>
+      </w:r>
+    </w:p>
+    <w:p>
+      <w:pPr>
+        <w:pStyle w:val="ListParagraph"/>
+        <w:numPr>
+          <w:ilvl w:val="0"/>
+          <w:numId w:val="6"/>
+        </w:numPr>
+        <w:rPr>
+          <w:rFonts w:ascii="Times New Roman" w:hAnsi="Times New Roman" w:cs="Times New Roman"/>
+          <w:color w:val="000000"/>
+          <w:sz w:val="24"/>
+          <w:szCs w:val="24"/>
+        </w:rPr>
+      </w:pPr>
+      <w:r>
+        <w:rPr>
+          <w:rFonts w:ascii="Times New Roman" w:hAnsi="Times New Roman" w:cs="Times New Roman"/>
+          <w:color w:val="000000"/>
+          <w:sz w:val="24"/>
+          <w:szCs w:val="24"/>
+        </w:rPr>
+        <w:t>Make sure to compile both files</w:t>
+      </w:r>
+    </w:p>
+    <w:p>
+      <w:pPr>
+        <w:pStyle w:val="ListParagraph"/>
+        <w:numPr>
+          <w:ilvl w:val="0"/>
+          <w:numId w:val="6"/>
+        </w:numPr>
+        <w:rPr>
+          <w:rFonts w:ascii="Times New Roman" w:hAnsi="Times New Roman" w:cs="Times New Roman"/>
+          <w:color w:val="000000"/>
+          <w:sz w:val="24"/>
+          <w:szCs w:val="24"/>
+        </w:rPr>
+      </w:pPr>
+      <w:r>
+        <w:rPr>
+          <w:rFonts w:ascii="Times New Roman" w:hAnsi="Times New Roman" w:cs="Times New Roman"/>
+          <w:color w:val="000000"/>
+          <w:sz w:val="24"/>
+          <w:szCs w:val="24"/>
+        </w:rPr>
+        <w:t>Now in package.json, update version under version key like 1.0.1</w:t>
+      </w:r>
+      <w:r>
+        <w:rPr>
+          <w:rFonts w:ascii="Times New Roman" w:hAnsi="Times New Roman" w:cs="Times New Roman"/>
+          <w:color w:val="000000"/>
+          <w:sz w:val="24"/>
+          <w:szCs w:val="24"/>
+        </w:rPr>
+        <w:t>.</w:t>
+      </w:r>
+    </w:p>
+    <w:p>
+      <w:pPr>
+        <w:shd w:val="clear" w:color="auto" w:fill="1E1E1E"/>
+        <w:spacing w:after="0" w:line="285" w:lineRule="atLeast"/>
+        <w:ind w:left="360"/>
+        <w:rPr>
+          <w:rFonts w:ascii="Consolas" w:eastAsia="Times New Roman" w:hAnsi="Consolas" w:cs="Times New Roman"/>
+          <w:color w:val="D4D4D4"/>
+          <w:sz w:val="21"/>
+          <w:szCs w:val="21"/>
+        </w:rPr>
+      </w:pPr>
+      <w:r>
+        <w:rPr>
+          <w:rFonts w:ascii="Consolas" w:eastAsia="Times New Roman" w:hAnsi="Consolas" w:cs="Times New Roman"/>
+          <w:color w:val="9CDCFE"/>
+          <w:sz w:val="21"/>
+          <w:szCs w:val="21"/>
+        </w:rPr>
+        <w:t>"version"</w:t>
+      </w:r>
+      <w:r>
+        <w:rPr>
+          <w:rFonts w:ascii="Consolas" w:eastAsia="Times New Roman" w:hAnsi="Consolas" w:cs="Times New Roman"/>
+          <w:color w:val="D4D4D4"/>
+          <w:sz w:val="21"/>
+          <w:szCs w:val="21"/>
+        </w:rPr>
+        <w:t>: </w:t>
+      </w:r>
+      <w:r>
+        <w:rPr>
+          <w:rFonts w:ascii="Consolas" w:eastAsia="Times New Roman" w:hAnsi="Consolas" w:cs="Times New Roman"/>
+          <w:color w:val="CE9178"/>
+          <w:sz w:val="21"/>
+          <w:szCs w:val="21"/>
+        </w:rPr>
+        <w:t>"1.0.0"</w:t>
+      </w:r>
+      <w:r>
+        <w:rPr>
+          <w:rFonts w:ascii="Consolas" w:eastAsia="Times New Roman" w:hAnsi="Consolas" w:cs="Times New Roman"/>
+          <w:color w:val="D4D4D4"/>
+          <w:sz w:val="21"/>
+          <w:szCs w:val="21"/>
+        </w:rPr>
+        <w:t>,</w:t>
+      </w:r>
+    </w:p>
+    <w:p>
+      <w:pPr>
+        <w:shd w:val="clear" w:color="auto" w:fill="1E1E1E"/>
+        <w:spacing w:after="0" w:line="285" w:lineRule="atLeast"/>
+        <w:ind w:left="360"/>
+        <w:rPr>
+          <w:rFonts w:ascii="Consolas" w:eastAsia="Times New Roman" w:hAnsi="Consolas" w:cs="Times New Roman"/>
+          <w:color w:val="D4D4D4"/>
+          <w:sz w:val="21"/>
+          <w:szCs w:val="21"/>
+        </w:rPr>
+      </w:pPr>
+    </w:p>
+    <w:p>
+      <w:pPr>
+        <w:rPr>
+          <w:rFonts w:ascii="Consolas" w:eastAsia="Times New Roman" w:hAnsi="Consolas" w:cs="Times New Roman"/>
+          <w:sz w:val="21"/>
+          <w:szCs w:val="21"/>
+        </w:rPr>
+      </w:pPr>
+    </w:p>
+    <w:p>
+      <w:pPr>
+        <w:pStyle w:val="ListParagraph"/>
+        <w:numPr>
+          <w:ilvl w:val="0"/>
+          <w:numId w:val="6"/>
+        </w:numPr>
+        <w:rPr>
+          <w:rFonts w:ascii="Times New Roman" w:hAnsi="Times New Roman" w:cs="Times New Roman"/>
+          <w:color w:val="000000"/>
+          <w:sz w:val="24"/>
+          <w:szCs w:val="24"/>
+        </w:rPr>
+      </w:pPr>
+      <w:r>
+        <w:rPr>
+          <w:rFonts w:ascii="Consolas" w:eastAsia="Times New Roman" w:hAnsi="Consolas" w:cs="Times New Roman"/>
+          <w:sz w:val="21"/>
+          <w:szCs w:val="21"/>
+        </w:rPr>
+        <w:t xml:space="preserve">Now publish package again </w:t>
+      </w:r>
+      <w:r>
+        <w:rPr>
+          <w:rFonts w:ascii="Times New Roman" w:hAnsi="Times New Roman" w:cs="Times New Roman"/>
+          <w:color w:val="000000"/>
+          <w:sz w:val="24"/>
+          <w:szCs w:val="24"/>
+        </w:rPr>
+        <w:t>(</w:t>
+      </w:r>
+      <w:r>
+        <w:rPr>
+          <w:rFonts w:ascii="Segoe UI" w:hAnsi="Segoe UI" w:cs="Segoe UI"/>
+          <w:color w:val="24292F"/>
+          <w:shd w:val="clear" w:color="auto" w:fill="FFFFFF"/>
+        </w:rPr>
+        <w:t>npm publish --access public)</w:t>
+      </w:r>
+    </w:p>
+    <w:p>
+      <w:pPr>
+        <w:pStyle w:val="ListParagraph"/>
+        <w:numPr>
+          <w:ilvl w:val="0"/>
+          <w:numId w:val="6"/>
+        </w:numPr>
+        <w:rPr>
+          <w:rFonts w:ascii="Times New Roman" w:hAnsi="Times New Roman" w:cs="Times New Roman"/>
+          <w:color w:val="000000"/>
+          <w:sz w:val="24"/>
+          <w:szCs w:val="24"/>
+        </w:rPr>
+      </w:pPr>
+      <w:r>
+        <w:rPr>
+          <w:rFonts w:ascii="Consolas" w:eastAsia="Times New Roman" w:hAnsi="Consolas" w:cs="Times New Roman"/>
+          <w:sz w:val="21"/>
+          <w:szCs w:val="21"/>
+        </w:rPr>
+        <w:t xml:space="preserve">Again install package </w:t>
+      </w:r>
+    </w:p>
+    <w:p>
+      <w:pPr>
+        <w:rPr>
+          <w:rFonts w:ascii="Times New Roman" w:hAnsi="Times New Roman" w:cs="Times New Roman"/>
+          <w:color w:val="000000"/>
+          <w:sz w:val="24"/>
+          <w:szCs w:val="24"/>
+        </w:rPr>
+      </w:pPr>
+      <w:r>
+        <w:rPr>
+          <w:rFonts w:ascii="Times New Roman" w:hAnsi="Times New Roman" w:cs="Times New Roman"/>
+          <w:color w:val="000000"/>
+          <w:sz w:val="24"/>
+          <w:szCs w:val="24"/>
+        </w:rPr>
+        <w:t xml:space="preserve">npm i </w:t>
+      </w:r>
+      <w:r>
+        <w:rPr>
+          <w:rFonts w:ascii="Times New Roman" w:hAnsi="Times New Roman" w:cs="Times New Roman"/>
+          <w:color w:val="000000"/>
+          <w:sz w:val="24"/>
+          <w:szCs w:val="24"/>
+        </w:rPr>
+        <w:t>muneeb-package-global@1.0.1</w:t>
+      </w:r>
+      <w:r>
+        <w:rPr>
+          <w:rFonts w:ascii="Times New Roman" w:hAnsi="Times New Roman" w:cs="Times New Roman"/>
+          <w:color w:val="000000"/>
+          <w:sz w:val="24"/>
+          <w:szCs w:val="24"/>
+        </w:rPr>
+        <w:t xml:space="preserve"> –g</w:t>
+      </w:r>
+    </w:p>
+    <w:p>
+      <w:pPr>
+        <w:pStyle w:val="ListParagraph"/>
+        <w:numPr>
+          <w:ilvl w:val="0"/>
+          <w:numId w:val="6"/>
+        </w:numPr>
+        <w:rPr>
+          <w:rFonts w:ascii="Times New Roman" w:hAnsi="Times New Roman" w:cs="Times New Roman"/>
+          <w:color w:val="000000"/>
+          <w:sz w:val="24"/>
+          <w:szCs w:val="24"/>
+        </w:rPr>
+      </w:pPr>
+      <w:r>
+        <w:rPr>
+          <w:rFonts w:ascii="Times New Roman" w:hAnsi="Times New Roman" w:cs="Times New Roman"/>
+          <w:color w:val="000000"/>
+          <w:sz w:val="24"/>
+          <w:szCs w:val="24"/>
+        </w:rPr>
+        <w:t>Run in CLI</w:t>
+      </w:r>
+    </w:p>
+    <w:p>
+      <w:pPr>
+        <w:rPr>
+          <w:rFonts w:ascii="Times New Roman" w:hAnsi="Times New Roman" w:cs="Times New Roman"/>
+          <w:color w:val="000000"/>
+          <w:sz w:val="24"/>
+          <w:szCs w:val="24"/>
+        </w:rPr>
+      </w:pPr>
+    </w:p>
+    <w:p>
+      <w:pPr>
+        <w:rPr>
+          <w:rFonts w:ascii="Times New Roman" w:hAnsi="Times New Roman" w:cs="Times New Roman"/>
+          <w:color w:val="000000"/>
+          <w:sz w:val="24"/>
+          <w:szCs w:val="24"/>
+        </w:rPr>
+      </w:pPr>
+    </w:p>
+    <w:p>
+      <w:pPr>
+        <w:rPr>
+          <w:rFonts w:ascii="Times New Roman" w:hAnsi="Times New Roman" w:cs="Times New Roman"/>
+          <w:color w:val="000000"/>
+          <w:sz w:val="24"/>
+          <w:szCs w:val="24"/>
+        </w:rPr>
+      </w:pPr>
+    </w:p>
+    <w:p>
+      <w:pPr>
+        <w:rPr>
+          <w:rFonts w:ascii="Consolas" w:eastAsia="Times New Roman" w:hAnsi="Consolas" w:cs="Times New Roman"/>
+          <w:sz w:val="21"/>
+          <w:szCs w:val="21"/>
+        </w:rPr>
+      </w:pPr>
+    </w:p>
+    <w:p>
+      <w:pPr>
+        <w:rPr>
+          <w:rFonts w:ascii="Consolas" w:eastAsia="Times New Roman" w:hAnsi="Consolas" w:cs="Times New Roman"/>
+          <w:sz w:val="21"/>
+          <w:szCs w:val="21"/>
+        </w:rPr>
+      </w:pPr>
+    </w:p>
+    <w:p>
+      <w:pPr>
+        <w:rPr>
+          <w:rFonts w:ascii="Consolas" w:eastAsia="Times New Roman" w:hAnsi="Consolas" w:cs="Times New Roman"/>
+          <w:sz w:val="21"/>
+          <w:szCs w:val="21"/>
+        </w:rPr>
+      </w:pPr>
+    </w:p>
+    <w:p>
+      <w:pPr>
+        <w:tabs>
+          <w:tab w:val="left" w:pos="2630"/>
+        </w:tabs>
+        <w:rPr>
+          <w:rFonts w:ascii="Consolas" w:eastAsia="Times New Roman" w:hAnsi="Consolas" w:cs="Times New Roman"/>
+          <w:sz w:val="21"/>
+          <w:szCs w:val="21"/>
+        </w:rPr>
+      </w:pPr>
+      <w:r>
+        <w:rPr>
+          <w:rFonts w:ascii="Consolas" w:eastAsia="Times New Roman" w:hAnsi="Consolas" w:cs="Times New Roman"/>
+          <w:sz w:val="21"/>
+          <w:szCs w:val="21"/>
+        </w:rPr>
+        <w:tab/>
+      </w:r>
     </w:p>
     <w:sectPr>
       <w:pgSz w:w="12240" w:h="15840"/>
@@ -1140,9 +3880,365 @@
     </w:lvl>
   </w:abstractNum>
   <w:abstractNum w:abstractNumId="1">
+    <w:nsid w:val="1D3D7037"/>
+    <w:multiLevelType w:val="hybridMultilevel"/>
+    <w:tmpl w:val="5296BF64"/>
+    <w:lvl w:ilvl="0" w:tplc="0409000F">
+      <w:start w:val="1"/>
+      <w:numFmt w:val="decimal"/>
+      <w:lvlText w:val="%1."/>
+      <w:lvlJc w:val="left"/>
+      <w:pPr>
+        <w:ind w:left="720" w:hanging="360"/>
+      </w:pPr>
+      <w:rPr>
+        <w:rFonts w:hint="default"/>
+      </w:rPr>
+    </w:lvl>
+    <w:lvl w:ilvl="1" w:tplc="04090019" w:tentative="1">
+      <w:start w:val="1"/>
+      <w:numFmt w:val="lowerLetter"/>
+      <w:lvlText w:val="%2."/>
+      <w:lvlJc w:val="left"/>
+      <w:pPr>
+        <w:ind w:left="1440" w:hanging="360"/>
+      </w:pPr>
+    </w:lvl>
+    <w:lvl w:ilvl="2" w:tplc="0409001B" w:tentative="1">
+      <w:start w:val="1"/>
+      <w:numFmt w:val="lowerRoman"/>
+      <w:lvlText w:val="%3."/>
+      <w:lvlJc w:val="right"/>
+      <w:pPr>
+        <w:ind w:left="2160" w:hanging="180"/>
+      </w:pPr>
+    </w:lvl>
+    <w:lvl w:ilvl="3" w:tplc="0409000F" w:tentative="1">
+      <w:start w:val="1"/>
+      <w:numFmt w:val="decimal"/>
+      <w:lvlText w:val="%4."/>
+      <w:lvlJc w:val="left"/>
+      <w:pPr>
+        <w:ind w:left="2880" w:hanging="360"/>
+      </w:pPr>
+    </w:lvl>
+    <w:lvl w:ilvl="4" w:tplc="04090019" w:tentative="1">
+      <w:start w:val="1"/>
+      <w:numFmt w:val="lowerLetter"/>
+      <w:lvlText w:val="%5."/>
+      <w:lvlJc w:val="left"/>
+      <w:pPr>
+        <w:ind w:left="3600" w:hanging="360"/>
+      </w:pPr>
+    </w:lvl>
+    <w:lvl w:ilvl="5" w:tplc="0409001B" w:tentative="1">
+      <w:start w:val="1"/>
+      <w:numFmt w:val="lowerRoman"/>
+      <w:lvlText w:val="%6."/>
+      <w:lvlJc w:val="right"/>
+      <w:pPr>
+        <w:ind w:left="4320" w:hanging="180"/>
+      </w:pPr>
+    </w:lvl>
+    <w:lvl w:ilvl="6" w:tplc="0409000F" w:tentative="1">
+      <w:start w:val="1"/>
+      <w:numFmt w:val="decimal"/>
+      <w:lvlText w:val="%7."/>
+      <w:lvlJc w:val="left"/>
+      <w:pPr>
+        <w:ind w:left="5040" w:hanging="360"/>
+      </w:pPr>
+    </w:lvl>
+    <w:lvl w:ilvl="7" w:tplc="04090019" w:tentative="1">
+      <w:start w:val="1"/>
+      <w:numFmt w:val="lowerLetter"/>
+      <w:lvlText w:val="%8."/>
+      <w:lvlJc w:val="left"/>
+      <w:pPr>
+        <w:ind w:left="5760" w:hanging="360"/>
+      </w:pPr>
+    </w:lvl>
+    <w:lvl w:ilvl="8" w:tplc="0409001B" w:tentative="1">
+      <w:start w:val="1"/>
+      <w:numFmt w:val="lowerRoman"/>
+      <w:lvlText w:val="%9."/>
+      <w:lvlJc w:val="right"/>
+      <w:pPr>
+        <w:ind w:left="6480" w:hanging="180"/>
+      </w:pPr>
+    </w:lvl>
+  </w:abstractNum>
+  <w:abstractNum w:abstractNumId="2">
     <w:nsid w:val="1E4321FA"/>
     <w:multiLevelType w:val="hybridMultilevel"/>
     <w:tmpl w:val="F3FEF7AA"/>
+    <w:lvl w:ilvl="0" w:tplc="0409000F">
+      <w:start w:val="1"/>
+      <w:numFmt w:val="decimal"/>
+      <w:lvlText w:val="%1."/>
+      <w:lvlJc w:val="left"/>
+      <w:pPr>
+        <w:ind w:left="720" w:hanging="360"/>
+      </w:pPr>
+      <w:rPr>
+        <w:rFonts w:hint="default"/>
+      </w:rPr>
+    </w:lvl>
+    <w:lvl w:ilvl="1" w:tplc="04090019" w:tentative="1">
+      <w:start w:val="1"/>
+      <w:numFmt w:val="lowerLetter"/>
+      <w:lvlText w:val="%2."/>
+      <w:lvlJc w:val="left"/>
+      <w:pPr>
+        <w:ind w:left="1440" w:hanging="360"/>
+      </w:pPr>
+    </w:lvl>
+    <w:lvl w:ilvl="2" w:tplc="0409001B" w:tentative="1">
+      <w:start w:val="1"/>
+      <w:numFmt w:val="lowerRoman"/>
+      <w:lvlText w:val="%3."/>
+      <w:lvlJc w:val="right"/>
+      <w:pPr>
+        <w:ind w:left="2160" w:hanging="180"/>
+      </w:pPr>
+    </w:lvl>
+    <w:lvl w:ilvl="3" w:tplc="0409000F" w:tentative="1">
+      <w:start w:val="1"/>
+      <w:numFmt w:val="decimal"/>
+      <w:lvlText w:val="%4."/>
+      <w:lvlJc w:val="left"/>
+      <w:pPr>
+        <w:ind w:left="2880" w:hanging="360"/>
+      </w:pPr>
+    </w:lvl>
+    <w:lvl w:ilvl="4" w:tplc="04090019" w:tentative="1">
+      <w:start w:val="1"/>
+      <w:numFmt w:val="lowerLetter"/>
+      <w:lvlText w:val="%5."/>
+      <w:lvlJc w:val="left"/>
+      <w:pPr>
+        <w:ind w:left="3600" w:hanging="360"/>
+      </w:pPr>
+    </w:lvl>
+    <w:lvl w:ilvl="5" w:tplc="0409001B" w:tentative="1">
+      <w:start w:val="1"/>
+      <w:numFmt w:val="lowerRoman"/>
+      <w:lvlText w:val="%6."/>
+      <w:lvlJc w:val="right"/>
+      <w:pPr>
+        <w:ind w:left="4320" w:hanging="180"/>
+      </w:pPr>
+    </w:lvl>
+    <w:lvl w:ilvl="6" w:tplc="0409000F" w:tentative="1">
+      <w:start w:val="1"/>
+      <w:numFmt w:val="decimal"/>
+      <w:lvlText w:val="%7."/>
+      <w:lvlJc w:val="left"/>
+      <w:pPr>
+        <w:ind w:left="5040" w:hanging="360"/>
+      </w:pPr>
+    </w:lvl>
+    <w:lvl w:ilvl="7" w:tplc="04090019" w:tentative="1">
+      <w:start w:val="1"/>
+      <w:numFmt w:val="lowerLetter"/>
+      <w:lvlText w:val="%8."/>
+      <w:lvlJc w:val="left"/>
+      <w:pPr>
+        <w:ind w:left="5760" w:hanging="360"/>
+      </w:pPr>
+    </w:lvl>
+    <w:lvl w:ilvl="8" w:tplc="0409001B" w:tentative="1">
+      <w:start w:val="1"/>
+      <w:numFmt w:val="lowerRoman"/>
+      <w:lvlText w:val="%9."/>
+      <w:lvlJc w:val="right"/>
+      <w:pPr>
+        <w:ind w:left="6480" w:hanging="180"/>
+      </w:pPr>
+    </w:lvl>
+  </w:abstractNum>
+  <w:abstractNum w:abstractNumId="3">
+    <w:nsid w:val="347F21CE"/>
+    <w:multiLevelType w:val="hybridMultilevel"/>
+    <w:tmpl w:val="97E80C16"/>
+    <w:lvl w:ilvl="0" w:tplc="0409000F">
+      <w:start w:val="1"/>
+      <w:numFmt w:val="decimal"/>
+      <w:lvlText w:val="%1."/>
+      <w:lvlJc w:val="left"/>
+      <w:pPr>
+        <w:ind w:left="720" w:hanging="360"/>
+      </w:pPr>
+      <w:rPr>
+        <w:rFonts w:hint="default"/>
+      </w:rPr>
+    </w:lvl>
+    <w:lvl w:ilvl="1" w:tplc="04090019" w:tentative="1">
+      <w:start w:val="1"/>
+      <w:numFmt w:val="lowerLetter"/>
+      <w:lvlText w:val="%2."/>
+      <w:lvlJc w:val="left"/>
+      <w:pPr>
+        <w:ind w:left="1440" w:hanging="360"/>
+      </w:pPr>
+    </w:lvl>
+    <w:lvl w:ilvl="2" w:tplc="0409001B" w:tentative="1">
+      <w:start w:val="1"/>
+      <w:numFmt w:val="lowerRoman"/>
+      <w:lvlText w:val="%3."/>
+      <w:lvlJc w:val="right"/>
+      <w:pPr>
+        <w:ind w:left="2160" w:hanging="180"/>
+      </w:pPr>
+    </w:lvl>
+    <w:lvl w:ilvl="3" w:tplc="0409000F" w:tentative="1">
+      <w:start w:val="1"/>
+      <w:numFmt w:val="decimal"/>
+      <w:lvlText w:val="%4."/>
+      <w:lvlJc w:val="left"/>
+      <w:pPr>
+        <w:ind w:left="2880" w:hanging="360"/>
+      </w:pPr>
+    </w:lvl>
+    <w:lvl w:ilvl="4" w:tplc="04090019" w:tentative="1">
+      <w:start w:val="1"/>
+      <w:numFmt w:val="lowerLetter"/>
+      <w:lvlText w:val="%5."/>
+      <w:lvlJc w:val="left"/>
+      <w:pPr>
+        <w:ind w:left="3600" w:hanging="360"/>
+      </w:pPr>
+    </w:lvl>
+    <w:lvl w:ilvl="5" w:tplc="0409001B" w:tentative="1">
+      <w:start w:val="1"/>
+      <w:numFmt w:val="lowerRoman"/>
+      <w:lvlText w:val="%6."/>
+      <w:lvlJc w:val="right"/>
+      <w:pPr>
+        <w:ind w:left="4320" w:hanging="180"/>
+      </w:pPr>
+    </w:lvl>
+    <w:lvl w:ilvl="6" w:tplc="0409000F" w:tentative="1">
+      <w:start w:val="1"/>
+      <w:numFmt w:val="decimal"/>
+      <w:lvlText w:val="%7."/>
+      <w:lvlJc w:val="left"/>
+      <w:pPr>
+        <w:ind w:left="5040" w:hanging="360"/>
+      </w:pPr>
+    </w:lvl>
+    <w:lvl w:ilvl="7" w:tplc="04090019" w:tentative="1">
+      <w:start w:val="1"/>
+      <w:numFmt w:val="lowerLetter"/>
+      <w:lvlText w:val="%8."/>
+      <w:lvlJc w:val="left"/>
+      <w:pPr>
+        <w:ind w:left="5760" w:hanging="360"/>
+      </w:pPr>
+    </w:lvl>
+    <w:lvl w:ilvl="8" w:tplc="0409001B" w:tentative="1">
+      <w:start w:val="1"/>
+      <w:numFmt w:val="lowerRoman"/>
+      <w:lvlText w:val="%9."/>
+      <w:lvlJc w:val="right"/>
+      <w:pPr>
+        <w:ind w:left="6480" w:hanging="180"/>
+      </w:pPr>
+    </w:lvl>
+  </w:abstractNum>
+  <w:abstractNum w:abstractNumId="4">
+    <w:nsid w:val="6355029E"/>
+    <w:multiLevelType w:val="hybridMultilevel"/>
+    <w:tmpl w:val="483A6C0C"/>
+    <w:lvl w:ilvl="0" w:tplc="0409000F">
+      <w:start w:val="1"/>
+      <w:numFmt w:val="decimal"/>
+      <w:lvlText w:val="%1."/>
+      <w:lvlJc w:val="left"/>
+      <w:pPr>
+        <w:ind w:left="720" w:hanging="360"/>
+      </w:pPr>
+      <w:rPr>
+        <w:rFonts w:hint="default"/>
+      </w:rPr>
+    </w:lvl>
+    <w:lvl w:ilvl="1" w:tplc="04090019" w:tentative="1">
+      <w:start w:val="1"/>
+      <w:numFmt w:val="lowerLetter"/>
+      <w:lvlText w:val="%2."/>
+      <w:lvlJc w:val="left"/>
+      <w:pPr>
+        <w:ind w:left="1440" w:hanging="360"/>
+      </w:pPr>
+    </w:lvl>
+    <w:lvl w:ilvl="2" w:tplc="0409001B" w:tentative="1">
+      <w:start w:val="1"/>
+      <w:numFmt w:val="lowerRoman"/>
+      <w:lvlText w:val="%3."/>
+      <w:lvlJc w:val="right"/>
+      <w:pPr>
+        <w:ind w:left="2160" w:hanging="180"/>
+      </w:pPr>
+    </w:lvl>
+    <w:lvl w:ilvl="3" w:tplc="0409000F" w:tentative="1">
+      <w:start w:val="1"/>
+      <w:numFmt w:val="decimal"/>
+      <w:lvlText w:val="%4."/>
+      <w:lvlJc w:val="left"/>
+      <w:pPr>
+        <w:ind w:left="2880" w:hanging="360"/>
+      </w:pPr>
+    </w:lvl>
+    <w:lvl w:ilvl="4" w:tplc="04090019" w:tentative="1">
+      <w:start w:val="1"/>
+      <w:numFmt w:val="lowerLetter"/>
+      <w:lvlText w:val="%5."/>
+      <w:lvlJc w:val="left"/>
+      <w:pPr>
+        <w:ind w:left="3600" w:hanging="360"/>
+      </w:pPr>
+    </w:lvl>
+    <w:lvl w:ilvl="5" w:tplc="0409001B" w:tentative="1">
+      <w:start w:val="1"/>
+      <w:numFmt w:val="lowerRoman"/>
+      <w:lvlText w:val="%6."/>
+      <w:lvlJc w:val="right"/>
+      <w:pPr>
+        <w:ind w:left="4320" w:hanging="180"/>
+      </w:pPr>
+    </w:lvl>
+    <w:lvl w:ilvl="6" w:tplc="0409000F" w:tentative="1">
+      <w:start w:val="1"/>
+      <w:numFmt w:val="decimal"/>
+      <w:lvlText w:val="%7."/>
+      <w:lvlJc w:val="left"/>
+      <w:pPr>
+        <w:ind w:left="5040" w:hanging="360"/>
+      </w:pPr>
+    </w:lvl>
+    <w:lvl w:ilvl="7" w:tplc="04090019" w:tentative="1">
+      <w:start w:val="1"/>
+      <w:numFmt w:val="lowerLetter"/>
+      <w:lvlText w:val="%8."/>
+      <w:lvlJc w:val="left"/>
+      <w:pPr>
+        <w:ind w:left="5760" w:hanging="360"/>
+      </w:pPr>
+    </w:lvl>
+    <w:lvl w:ilvl="8" w:tplc="0409001B" w:tentative="1">
+      <w:start w:val="1"/>
+      <w:numFmt w:val="lowerRoman"/>
+      <w:lvlText w:val="%9."/>
+      <w:lvlJc w:val="right"/>
+      <w:pPr>
+        <w:ind w:left="6480" w:hanging="180"/>
+      </w:pPr>
+    </w:lvl>
+  </w:abstractNum>
+  <w:abstractNum w:abstractNumId="5">
+    <w:nsid w:val="7ED9205B"/>
+    <w:multiLevelType w:val="hybridMultilevel"/>
+    <w:tmpl w:val="D760F918"/>
     <w:lvl w:ilvl="0" w:tplc="0409000F">
       <w:start w:val="1"/>
       <w:numFmt w:val="decimal"/>
@@ -1232,6 +4328,18 @@
     <w:abstractNumId w:val="0"/>
   </w:num>
   <w:num w:numId="2">
+    <w:abstractNumId w:val="2"/>
+  </w:num>
+  <w:num w:numId="3">
+    <w:abstractNumId w:val="5"/>
+  </w:num>
+  <w:num w:numId="4">
+    <w:abstractNumId w:val="4"/>
+  </w:num>
+  <w:num w:numId="5">
+    <w:abstractNumId w:val="3"/>
+  </w:num>
+  <w:num w:numId="6">
     <w:abstractNumId w:val="1"/>
   </w:num>
 </w:numbering>
@@ -1669,6 +4777,17 @@
       <w:contextualSpacing/>
     </w:pPr>
   </w:style>
+  <w:style w:type="character" w:styleId="Hyperlink">
+    <w:name w:val="Hyperlink"/>
+    <w:basedOn w:val="DefaultParagraphFont"/>
+    <w:uiPriority w:val="99"/>
+    <w:unhideWhenUsed/>
+    <w:rsid w:val="0061066D"/>
+    <w:rPr>
+      <w:color w:val="0000FF"/>
+      <w:u w:val="single"/>
+    </w:rPr>
+  </w:style>
 </w:styles>
 </file>
 

</xml_diff>